<commit_message>
Structuring D : logscreen
</commit_message>
<xml_diff>
--- a/CR-GL40.docx
+++ b/CR-GL40.docx
@@ -254,7 +254,25 @@
                                 <w:sz w:val="32"/>
                                 <w:szCs w:val="32"/>
                               </w:rPr>
-                              <w:t>Antoine Charmeau – INFO 2</w:t>
+                              <w:t xml:space="preserve">Antoine </w:t>
+                            </w:r>
+                            <w:proofErr w:type="spellStart"/>
+                            <w:r>
+                              <w:rPr>
+                                <w:rFonts w:ascii="Abadi" w:hAnsi="Abadi"/>
+                                <w:sz w:val="32"/>
+                                <w:szCs w:val="32"/>
+                              </w:rPr>
+                              <w:t>Charmeau</w:t>
+                            </w:r>
+                            <w:proofErr w:type="spellEnd"/>
+                            <w:r>
+                              <w:rPr>
+                                <w:rFonts w:ascii="Abadi" w:hAnsi="Abadi"/>
+                                <w:sz w:val="32"/>
+                                <w:szCs w:val="32"/>
+                              </w:rPr>
+                              <w:t xml:space="preserve"> – INFO 2</w:t>
                             </w:r>
                           </w:p>
                           <w:p>
@@ -284,13 +302,41 @@
                                 <w:szCs w:val="32"/>
                               </w:rPr>
                             </w:pPr>
+                            <w:proofErr w:type="spellStart"/>
                             <w:r>
                               <w:rPr>
                                 <w:rFonts w:ascii="Abadi" w:hAnsi="Abadi"/>
                                 <w:sz w:val="32"/>
                                 <w:szCs w:val="32"/>
                               </w:rPr>
-                              <w:t>Théau Zatti – INFO 2</w:t>
+                              <w:t>Théau</w:t>
+                            </w:r>
+                            <w:proofErr w:type="spellEnd"/>
+                            <w:r>
+                              <w:rPr>
+                                <w:rFonts w:ascii="Abadi" w:hAnsi="Abadi"/>
+                                <w:sz w:val="32"/>
+                                <w:szCs w:val="32"/>
+                              </w:rPr>
+                              <w:t xml:space="preserve"> </w:t>
+                            </w:r>
+                            <w:proofErr w:type="spellStart"/>
+                            <w:r>
+                              <w:rPr>
+                                <w:rFonts w:ascii="Abadi" w:hAnsi="Abadi"/>
+                                <w:sz w:val="32"/>
+                                <w:szCs w:val="32"/>
+                              </w:rPr>
+                              <w:t>Zatti</w:t>
+                            </w:r>
+                            <w:proofErr w:type="spellEnd"/>
+                            <w:r>
+                              <w:rPr>
+                                <w:rFonts w:ascii="Abadi" w:hAnsi="Abadi"/>
+                                <w:sz w:val="32"/>
+                                <w:szCs w:val="32"/>
+                              </w:rPr>
+                              <w:t xml:space="preserve"> – INFO 2</w:t>
                             </w:r>
                           </w:p>
                           <w:p>
@@ -1326,8 +1372,18 @@
                                 <w:sz w:val="32"/>
                                 <w:szCs w:val="32"/>
                               </w:rPr>
-                              <w:t>Jean-Charles Creput</w:t>
+                              <w:t xml:space="preserve">Jean-Charles </w:t>
                             </w:r>
+                            <w:proofErr w:type="spellStart"/>
+                            <w:r>
+                              <w:rPr>
+                                <w:rFonts w:ascii="Abadi" w:hAnsi="Abadi"/>
+                                <w:sz w:val="32"/>
+                                <w:szCs w:val="32"/>
+                              </w:rPr>
+                              <w:t>Creput</w:t>
+                            </w:r>
+                            <w:proofErr w:type="spellEnd"/>
                           </w:p>
                           <w:p>
                             <w:pPr>
@@ -3407,7 +3463,35 @@
         <w:rPr>
           <w:rFonts w:ascii="Abadi Extra Light" w:hAnsi="Abadi Extra Light"/>
         </w:rPr>
-        <w:t>Pour ce projet, nous avons décidé d’étudier une des plus grandes plateformes de streaming de musique au monde : Spotify. Notre idée est de créer à notre tour une plateforme de streaming de musique mais cette fois ci à travers une WebApp qui permettrais à un grand nombre de personne d’en profité et ceci sans téléchargement ou autres. Ce sujet est idéal pour l’UV car il mêle aspect technique du développement et étude de quelque chose d’existant.</w:t>
+        <w:t xml:space="preserve">Pour ce projet, nous avons décidé d’étudier une des plus grandes plateformes de streaming de musique au monde : Spotify. Notre idée est de créer à notre tour une plateforme de streaming de musique mais cette fois ci à travers une </w:t>
+      </w:r>
+      <w:proofErr w:type="spellStart"/>
+      <w:r>
+        <w:rPr>
+          <w:rFonts w:ascii="Abadi Extra Light" w:hAnsi="Abadi Extra Light"/>
+        </w:rPr>
+        <w:t>WebApp</w:t>
+      </w:r>
+      <w:proofErr w:type="spellEnd"/>
+      <w:r>
+        <w:rPr>
+          <w:rFonts w:ascii="Abadi Extra Light" w:hAnsi="Abadi Extra Light"/>
+        </w:rPr>
+        <w:t xml:space="preserve"> qui permettrais à un grand nombre de personne d’en </w:t>
+      </w:r>
+      <w:proofErr w:type="spellStart"/>
+      <w:r>
+        <w:rPr>
+          <w:rFonts w:ascii="Abadi Extra Light" w:hAnsi="Abadi Extra Light"/>
+        </w:rPr>
+        <w:t>profité</w:t>
+      </w:r>
+      <w:proofErr w:type="spellEnd"/>
+      <w:r>
+        <w:rPr>
+          <w:rFonts w:ascii="Abadi Extra Light" w:hAnsi="Abadi Extra Light"/>
+        </w:rPr>
+        <w:t xml:space="preserve"> et ceci sans téléchargement ou autres. Ce sujet est idéal pour l’UV car il mêle aspect technique du développement et étude de quelque chose d’existant.</w:t>
       </w:r>
     </w:p>
     <w:p>
@@ -3451,7 +3535,49 @@
         <w:rPr>
           <w:rFonts w:ascii="Abadi Extra Light" w:hAnsi="Abadi Extra Light"/>
         </w:rPr>
-        <w:t>Nous avons décidé de partir sur un langage de programmation nouveau pour notre groupe : Angular. Ce choix nous est paru évident car nous avions déjà une expérience web (HTML, CSS, JS) mais nous voulions tester l’implémentation du projet en Angular. Cela nous permet de travailler facilement en aillant répartit les composants entre nous. En plus de cet aspect visuel, nous avons poussé le projet plus loin en implémentant un Back-end grâce une base de données et des apis qui nous permettent de rechercher, stocker des musiques mais aussi de créer des comptes ou des playlists pour chaque utilisateur.</w:t>
+        <w:t xml:space="preserve">Nous avons décidé de partir sur un langage de programmation nouveau pour notre groupe : </w:t>
+      </w:r>
+      <w:proofErr w:type="spellStart"/>
+      <w:r>
+        <w:rPr>
+          <w:rFonts w:ascii="Abadi Extra Light" w:hAnsi="Abadi Extra Light"/>
+        </w:rPr>
+        <w:t>Angular</w:t>
+      </w:r>
+      <w:proofErr w:type="spellEnd"/>
+      <w:r>
+        <w:rPr>
+          <w:rFonts w:ascii="Abadi Extra Light" w:hAnsi="Abadi Extra Light"/>
+        </w:rPr>
+        <w:t xml:space="preserve">. Ce choix nous est paru évident car nous avions déjà une expérience web (HTML, CSS, JS) mais nous voulions tester l’implémentation du projet en </w:t>
+      </w:r>
+      <w:proofErr w:type="spellStart"/>
+      <w:r>
+        <w:rPr>
+          <w:rFonts w:ascii="Abadi Extra Light" w:hAnsi="Abadi Extra Light"/>
+        </w:rPr>
+        <w:t>Angular</w:t>
+      </w:r>
+      <w:proofErr w:type="spellEnd"/>
+      <w:r>
+        <w:rPr>
+          <w:rFonts w:ascii="Abadi Extra Light" w:hAnsi="Abadi Extra Light"/>
+        </w:rPr>
+        <w:t xml:space="preserve">. Cela nous permet de travailler facilement en aillant répartit les composants entre nous. En plus de cet aspect visuel, nous avons poussé le projet plus loin en implémentant un </w:t>
+      </w:r>
+      <w:proofErr w:type="spellStart"/>
+      <w:r>
+        <w:rPr>
+          <w:rFonts w:ascii="Abadi Extra Light" w:hAnsi="Abadi Extra Light"/>
+        </w:rPr>
+        <w:t>Back-end</w:t>
+      </w:r>
+      <w:proofErr w:type="spellEnd"/>
+      <w:r>
+        <w:rPr>
+          <w:rFonts w:ascii="Abadi Extra Light" w:hAnsi="Abadi Extra Light"/>
+        </w:rPr>
+        <w:t xml:space="preserve"> grâce une base de données et des apis qui nous permettent de rechercher, stocker des musiques mais aussi de créer des comptes ou des playlists pour chaque utilisateur.</w:t>
       </w:r>
     </w:p>
     <w:p>
@@ -3531,7 +3657,21 @@
         <w:rPr>
           <w:rFonts w:ascii="Abadi Extra Light" w:hAnsi="Abadi Extra Light"/>
         </w:rPr>
-        <w:t>Antoine s’est occupé de mettre en place l’api de lecture de musique et les apis qui se connectent à la base de données. Il a aussi fait le « player » pour pouvoir gérer la musique qui est jouée.</w:t>
+        <w:t>Antoine s’est occupé de mettre en place l’api de lecture de musique et les apis qui se connectent à la base de données. Il a aussi fait le « </w:t>
+      </w:r>
+      <w:proofErr w:type="spellStart"/>
+      <w:r>
+        <w:rPr>
+          <w:rFonts w:ascii="Abadi Extra Light" w:hAnsi="Abadi Extra Light"/>
+        </w:rPr>
+        <w:t>player</w:t>
+      </w:r>
+      <w:proofErr w:type="spellEnd"/>
+      <w:r>
+        <w:rPr>
+          <w:rFonts w:ascii="Abadi Extra Light" w:hAnsi="Abadi Extra Light"/>
+        </w:rPr>
+        <w:t> » pour pouvoir gérer la musique qui est jouée.</w:t>
       </w:r>
     </w:p>
     <w:p>
@@ -3541,11 +3681,61 @@
           <w:rFonts w:ascii="Abadi Extra Light" w:hAnsi="Abadi Extra Light"/>
         </w:rPr>
       </w:pPr>
-      <w:r>
-        <w:rPr>
-          <w:rFonts w:ascii="Abadi Extra Light" w:hAnsi="Abadi Extra Light"/>
-        </w:rPr>
-        <w:t>Théau s’est occupé de la navigation avec le « sidenav », de la partie cherche de musique avec l’api youtube de la « search-bar » et de la page avec les différentes playlists.</w:t>
+      <w:proofErr w:type="spellStart"/>
+      <w:r>
+        <w:rPr>
+          <w:rFonts w:ascii="Abadi Extra Light" w:hAnsi="Abadi Extra Light"/>
+        </w:rPr>
+        <w:t>Théau</w:t>
+      </w:r>
+      <w:proofErr w:type="spellEnd"/>
+      <w:r>
+        <w:rPr>
+          <w:rFonts w:ascii="Abadi Extra Light" w:hAnsi="Abadi Extra Light"/>
+        </w:rPr>
+        <w:t xml:space="preserve"> s’est occupé de la navigation avec le « </w:t>
+      </w:r>
+      <w:proofErr w:type="spellStart"/>
+      <w:r>
+        <w:rPr>
+          <w:rFonts w:ascii="Abadi Extra Light" w:hAnsi="Abadi Extra Light"/>
+        </w:rPr>
+        <w:t>sidenav</w:t>
+      </w:r>
+      <w:proofErr w:type="spellEnd"/>
+      <w:r>
+        <w:rPr>
+          <w:rFonts w:ascii="Abadi Extra Light" w:hAnsi="Abadi Extra Light"/>
+        </w:rPr>
+        <w:t xml:space="preserve"> », de la partie cherche de musique avec l’api </w:t>
+      </w:r>
+      <w:proofErr w:type="spellStart"/>
+      <w:r>
+        <w:rPr>
+          <w:rFonts w:ascii="Abadi Extra Light" w:hAnsi="Abadi Extra Light"/>
+        </w:rPr>
+        <w:t>youtube</w:t>
+      </w:r>
+      <w:proofErr w:type="spellEnd"/>
+      <w:r>
+        <w:rPr>
+          <w:rFonts w:ascii="Abadi Extra Light" w:hAnsi="Abadi Extra Light"/>
+        </w:rPr>
+        <w:t xml:space="preserve"> de la « </w:t>
+      </w:r>
+      <w:proofErr w:type="spellStart"/>
+      <w:r>
+        <w:rPr>
+          <w:rFonts w:ascii="Abadi Extra Light" w:hAnsi="Abadi Extra Light"/>
+        </w:rPr>
+        <w:t>search</w:t>
+      </w:r>
+      <w:proofErr w:type="spellEnd"/>
+      <w:r>
+        <w:rPr>
+          <w:rFonts w:ascii="Abadi Extra Light" w:hAnsi="Abadi Extra Light"/>
+        </w:rPr>
+        <w:t>-bar » et de la page avec les différentes playlists.</w:t>
       </w:r>
     </w:p>
     <w:p/>
@@ -3590,12 +3780,14 @@
           <w:rFonts w:ascii="Abadi" w:hAnsi="Abadi"/>
         </w:rPr>
       </w:pPr>
+      <w:proofErr w:type="spellStart"/>
       <w:r>
         <w:rPr>
           <w:rFonts w:ascii="Abadi" w:hAnsi="Abadi"/>
         </w:rPr>
         <w:t>Keystroke</w:t>
       </w:r>
+      <w:proofErr w:type="spellEnd"/>
     </w:p>
     <w:p/>
     <w:p>
@@ -3720,7 +3912,31 @@
           <w:rFonts w:ascii="Abadi Extra Light" w:hAnsi="Abadi Extra Light"/>
           <w:lang w:val="en-US"/>
         </w:rPr>
-        <w:t>On obtient t</w:t>
+        <w:t xml:space="preserve">On </w:t>
+      </w:r>
+      <w:proofErr w:type="spellStart"/>
+      <w:r>
+        <w:rPr>
+          <w:rFonts w:ascii="Abadi Extra Light" w:hAnsi="Abadi Extra Light"/>
+          <w:lang w:val="en-US"/>
+        </w:rPr>
+        <w:t>obtient</w:t>
+      </w:r>
+      <w:proofErr w:type="spellEnd"/>
+      <w:r>
+        <w:rPr>
+          <w:rFonts w:ascii="Abadi Extra Light" w:hAnsi="Abadi Extra Light"/>
+          <w:lang w:val="en-US"/>
+        </w:rPr>
+        <w:t xml:space="preserve"> </w:t>
+      </w:r>
+      <w:proofErr w:type="spellStart"/>
+      <w:r>
+        <w:rPr>
+          <w:rFonts w:ascii="Abadi Extra Light" w:hAnsi="Abadi Extra Light"/>
+          <w:lang w:val="en-US"/>
+        </w:rPr>
+        <w:t>t</w:t>
       </w:r>
       <w:r>
         <w:rPr>
@@ -3730,6 +3946,7 @@
         </w:rPr>
         <w:t>R</w:t>
       </w:r>
+      <w:proofErr w:type="spellEnd"/>
       <w:r>
         <w:rPr>
           <w:rFonts w:ascii="Abadi Extra Light" w:hAnsi="Abadi Extra Light"/>
@@ -3765,7 +3982,15 @@
           <w:rFonts w:ascii="Abadi Extra Light" w:hAnsi="Abadi Extra Light"/>
           <w:lang w:val="en-US"/>
         </w:rPr>
-        <w:t xml:space="preserve"> + t</w:t>
+        <w:t xml:space="preserve"> + </w:t>
+      </w:r>
+      <w:proofErr w:type="spellStart"/>
+      <w:r>
+        <w:rPr>
+          <w:rFonts w:ascii="Abadi Extra Light" w:hAnsi="Abadi Extra Light"/>
+          <w:lang w:val="en-US"/>
+        </w:rPr>
+        <w:t>t</w:t>
       </w:r>
       <w:r>
         <w:rPr>
@@ -3775,12 +4000,21 @@
         </w:rPr>
         <w:t>P</w:t>
       </w:r>
-      <w:r>
-        <w:rPr>
-          <w:rFonts w:ascii="Abadi Extra Light" w:hAnsi="Abadi Extra Light"/>
-          <w:lang w:val="en-US"/>
-        </w:rPr>
-        <w:t xml:space="preserve"> + t</w:t>
+      <w:proofErr w:type="spellEnd"/>
+      <w:r>
+        <w:rPr>
+          <w:rFonts w:ascii="Abadi Extra Light" w:hAnsi="Abadi Extra Light"/>
+          <w:lang w:val="en-US"/>
+        </w:rPr>
+        <w:t xml:space="preserve"> + </w:t>
+      </w:r>
+      <w:proofErr w:type="spellStart"/>
+      <w:r>
+        <w:rPr>
+          <w:rFonts w:ascii="Abadi Extra Light" w:hAnsi="Abadi Extra Light"/>
+          <w:lang w:val="en-US"/>
+        </w:rPr>
+        <w:t>t</w:t>
       </w:r>
       <w:r>
         <w:rPr>
@@ -3790,6 +4024,7 @@
         </w:rPr>
         <w:t>K</w:t>
       </w:r>
+      <w:proofErr w:type="spellEnd"/>
       <w:r>
         <w:rPr>
           <w:rFonts w:ascii="Abadi Extra Light" w:hAnsi="Abadi Extra Light"/>
@@ -3838,8 +4073,17 @@
           <w:lang w:val="en-US"/>
         </w:rPr>
         <w:tab/>
-        <w:t xml:space="preserve">        = 4,8 + 0,2*n secondes</w:t>
-      </w:r>
+        <w:t xml:space="preserve">        = 4,8 + 0,2*n </w:t>
+      </w:r>
+      <w:proofErr w:type="spellStart"/>
+      <w:r>
+        <w:rPr>
+          <w:rFonts w:ascii="Abadi Extra Light" w:hAnsi="Abadi Extra Light"/>
+          <w:lang w:val="en-US"/>
+        </w:rPr>
+        <w:t>secondes</w:t>
+      </w:r>
+      <w:proofErr w:type="spellEnd"/>
     </w:p>
     <w:p>
       <w:pPr>
@@ -3900,7 +4144,87 @@
           <w:rFonts w:ascii="Abadi Extra Light" w:hAnsi="Abadi Extra Light"/>
           <w:lang w:val="en-US"/>
         </w:rPr>
-        <w:t>H[souris] M P[souris] K[clic] M P[souris] K[clic]</w:t>
+        <w:t>H[</w:t>
+      </w:r>
+      <w:proofErr w:type="spellStart"/>
+      <w:r>
+        <w:rPr>
+          <w:rFonts w:ascii="Abadi Extra Light" w:hAnsi="Abadi Extra Light"/>
+          <w:lang w:val="en-US"/>
+        </w:rPr>
+        <w:t>souris</w:t>
+      </w:r>
+      <w:proofErr w:type="spellEnd"/>
+      <w:r>
+        <w:rPr>
+          <w:rFonts w:ascii="Abadi Extra Light" w:hAnsi="Abadi Extra Light"/>
+          <w:lang w:val="en-US"/>
+        </w:rPr>
+        <w:t>] M P[</w:t>
+      </w:r>
+      <w:proofErr w:type="spellStart"/>
+      <w:r>
+        <w:rPr>
+          <w:rFonts w:ascii="Abadi Extra Light" w:hAnsi="Abadi Extra Light"/>
+          <w:lang w:val="en-US"/>
+        </w:rPr>
+        <w:t>souris</w:t>
+      </w:r>
+      <w:proofErr w:type="spellEnd"/>
+      <w:r>
+        <w:rPr>
+          <w:rFonts w:ascii="Abadi Extra Light" w:hAnsi="Abadi Extra Light"/>
+          <w:lang w:val="en-US"/>
+        </w:rPr>
+        <w:t>] K[</w:t>
+      </w:r>
+      <w:proofErr w:type="spellStart"/>
+      <w:r>
+        <w:rPr>
+          <w:rFonts w:ascii="Abadi Extra Light" w:hAnsi="Abadi Extra Light"/>
+          <w:lang w:val="en-US"/>
+        </w:rPr>
+        <w:t>clic</w:t>
+      </w:r>
+      <w:proofErr w:type="spellEnd"/>
+      <w:r>
+        <w:rPr>
+          <w:rFonts w:ascii="Abadi Extra Light" w:hAnsi="Abadi Extra Light"/>
+          <w:lang w:val="en-US"/>
+        </w:rPr>
+        <w:t>] M P[</w:t>
+      </w:r>
+      <w:proofErr w:type="spellStart"/>
+      <w:r>
+        <w:rPr>
+          <w:rFonts w:ascii="Abadi Extra Light" w:hAnsi="Abadi Extra Light"/>
+          <w:lang w:val="en-US"/>
+        </w:rPr>
+        <w:t>souris</w:t>
+      </w:r>
+      <w:proofErr w:type="spellEnd"/>
+      <w:r>
+        <w:rPr>
+          <w:rFonts w:ascii="Abadi Extra Light" w:hAnsi="Abadi Extra Light"/>
+          <w:lang w:val="en-US"/>
+        </w:rPr>
+        <w:t>] K[</w:t>
+      </w:r>
+      <w:proofErr w:type="spellStart"/>
+      <w:r>
+        <w:rPr>
+          <w:rFonts w:ascii="Abadi Extra Light" w:hAnsi="Abadi Extra Light"/>
+          <w:lang w:val="en-US"/>
+        </w:rPr>
+        <w:t>clic</w:t>
+      </w:r>
+      <w:proofErr w:type="spellEnd"/>
+      <w:r>
+        <w:rPr>
+          <w:rFonts w:ascii="Abadi Extra Light" w:hAnsi="Abadi Extra Light"/>
+          <w:lang w:val="en-US"/>
+        </w:rPr>
+        <w:t>]</w:t>
       </w:r>
     </w:p>
     <w:p>
@@ -3927,7 +4251,31 @@
           <w:rFonts w:ascii="Abadi Extra Light" w:hAnsi="Abadi Extra Light"/>
           <w:lang w:val="en-US"/>
         </w:rPr>
-        <w:t>On obtient t</w:t>
+        <w:t xml:space="preserve">On </w:t>
+      </w:r>
+      <w:proofErr w:type="spellStart"/>
+      <w:r>
+        <w:rPr>
+          <w:rFonts w:ascii="Abadi Extra Light" w:hAnsi="Abadi Extra Light"/>
+          <w:lang w:val="en-US"/>
+        </w:rPr>
+        <w:t>obtient</w:t>
+      </w:r>
+      <w:proofErr w:type="spellEnd"/>
+      <w:r>
+        <w:rPr>
+          <w:rFonts w:ascii="Abadi Extra Light" w:hAnsi="Abadi Extra Light"/>
+          <w:lang w:val="en-US"/>
+        </w:rPr>
+        <w:t xml:space="preserve"> </w:t>
+      </w:r>
+      <w:proofErr w:type="spellStart"/>
+      <w:r>
+        <w:rPr>
+          <w:rFonts w:ascii="Abadi Extra Light" w:hAnsi="Abadi Extra Light"/>
+          <w:lang w:val="en-US"/>
+        </w:rPr>
+        <w:t>t</w:t>
       </w:r>
       <w:r>
         <w:rPr>
@@ -3937,12 +4285,21 @@
         </w:rPr>
         <w:t>P</w:t>
       </w:r>
-      <w:r>
-        <w:rPr>
-          <w:rFonts w:ascii="Abadi Extra Light" w:hAnsi="Abadi Extra Light"/>
-          <w:lang w:val="en-US"/>
-        </w:rPr>
-        <w:t xml:space="preserve"> = t</w:t>
+      <w:proofErr w:type="spellEnd"/>
+      <w:r>
+        <w:rPr>
+          <w:rFonts w:ascii="Abadi Extra Light" w:hAnsi="Abadi Extra Light"/>
+          <w:lang w:val="en-US"/>
+        </w:rPr>
+        <w:t xml:space="preserve"> = </w:t>
+      </w:r>
+      <w:proofErr w:type="spellStart"/>
+      <w:r>
+        <w:rPr>
+          <w:rFonts w:ascii="Abadi Extra Light" w:hAnsi="Abadi Extra Light"/>
+          <w:lang w:val="en-US"/>
+        </w:rPr>
+        <w:t>t</w:t>
       </w:r>
       <w:r>
         <w:rPr>
@@ -3952,6 +4309,7 @@
         </w:rPr>
         <w:t>H</w:t>
       </w:r>
+      <w:proofErr w:type="spellEnd"/>
       <w:r>
         <w:rPr>
           <w:rFonts w:ascii="Abadi Extra Light" w:hAnsi="Abadi Extra Light"/>
@@ -4038,8 +4396,17 @@
           <w:lang w:val="en-US"/>
         </w:rPr>
         <w:tab/>
-        <w:t xml:space="preserve">        = 5,7 secondes</w:t>
-      </w:r>
+        <w:t xml:space="preserve">        = 5,7 </w:t>
+      </w:r>
+      <w:proofErr w:type="spellStart"/>
+      <w:r>
+        <w:rPr>
+          <w:rFonts w:ascii="Abadi Extra Light" w:hAnsi="Abadi Extra Light"/>
+          <w:lang w:val="en-US"/>
+        </w:rPr>
+        <w:t>secondes</w:t>
+      </w:r>
+      <w:proofErr w:type="spellEnd"/>
     </w:p>
     <w:p>
       <w:pPr>
@@ -4088,6 +4455,7 @@
           <w:lang w:val="en-US"/>
         </w:rPr>
       </w:pPr>
+      <w:proofErr w:type="spellStart"/>
       <w:r>
         <w:rPr>
           <w:rFonts w:ascii="Abadi Extra Light" w:hAnsi="Abadi Extra Light"/>
@@ -4103,6 +4471,7 @@
         </w:rPr>
         <w:t>R</w:t>
       </w:r>
+      <w:proofErr w:type="spellEnd"/>
       <w:r>
         <w:rPr>
           <w:rFonts w:ascii="Abadi Extra Light" w:hAnsi="Abadi Extra Light"/>
@@ -4115,7 +4484,71 @@
           <w:rFonts w:ascii="Abadi Extra Light" w:hAnsi="Abadi Extra Light"/>
           <w:lang w:val="en-US"/>
         </w:rPr>
-        <w:t>H[souris] M P[souris] K[clic] M P[souris]</w:t>
+        <w:t>H[</w:t>
+      </w:r>
+      <w:proofErr w:type="spellStart"/>
+      <w:r>
+        <w:rPr>
+          <w:rFonts w:ascii="Abadi Extra Light" w:hAnsi="Abadi Extra Light"/>
+          <w:lang w:val="en-US"/>
+        </w:rPr>
+        <w:t>souris</w:t>
+      </w:r>
+      <w:proofErr w:type="spellEnd"/>
+      <w:r>
+        <w:rPr>
+          <w:rFonts w:ascii="Abadi Extra Light" w:hAnsi="Abadi Extra Light"/>
+          <w:lang w:val="en-US"/>
+        </w:rPr>
+        <w:t>] M P[</w:t>
+      </w:r>
+      <w:proofErr w:type="spellStart"/>
+      <w:r>
+        <w:rPr>
+          <w:rFonts w:ascii="Abadi Extra Light" w:hAnsi="Abadi Extra Light"/>
+          <w:lang w:val="en-US"/>
+        </w:rPr>
+        <w:t>souris</w:t>
+      </w:r>
+      <w:proofErr w:type="spellEnd"/>
+      <w:r>
+        <w:rPr>
+          <w:rFonts w:ascii="Abadi Extra Light" w:hAnsi="Abadi Extra Light"/>
+          <w:lang w:val="en-US"/>
+        </w:rPr>
+        <w:t>] K[</w:t>
+      </w:r>
+      <w:proofErr w:type="spellStart"/>
+      <w:r>
+        <w:rPr>
+          <w:rFonts w:ascii="Abadi Extra Light" w:hAnsi="Abadi Extra Light"/>
+          <w:lang w:val="en-US"/>
+        </w:rPr>
+        <w:t>clic</w:t>
+      </w:r>
+      <w:proofErr w:type="spellEnd"/>
+      <w:r>
+        <w:rPr>
+          <w:rFonts w:ascii="Abadi Extra Light" w:hAnsi="Abadi Extra Light"/>
+          <w:lang w:val="en-US"/>
+        </w:rPr>
+        <w:t>] M P[</w:t>
+      </w:r>
+      <w:proofErr w:type="spellStart"/>
+      <w:r>
+        <w:rPr>
+          <w:rFonts w:ascii="Abadi Extra Light" w:hAnsi="Abadi Extra Light"/>
+          <w:lang w:val="en-US"/>
+        </w:rPr>
+        <w:t>souris</w:t>
+      </w:r>
+      <w:proofErr w:type="spellEnd"/>
+      <w:r>
+        <w:rPr>
+          <w:rFonts w:ascii="Abadi Extra Light" w:hAnsi="Abadi Extra Light"/>
+          <w:lang w:val="en-US"/>
+        </w:rPr>
+        <w:t>]</w:t>
       </w:r>
       <w:r>
         <w:rPr>
@@ -4129,7 +4562,23 @@
           <w:rFonts w:ascii="Abadi Extra Light" w:hAnsi="Abadi Extra Light"/>
           <w:lang w:val="en-US"/>
         </w:rPr>
-        <w:t xml:space="preserve"> K[clic]</w:t>
+        <w:t xml:space="preserve"> K[</w:t>
+      </w:r>
+      <w:proofErr w:type="spellStart"/>
+      <w:r>
+        <w:rPr>
+          <w:rFonts w:ascii="Abadi Extra Light" w:hAnsi="Abadi Extra Light"/>
+          <w:lang w:val="en-US"/>
+        </w:rPr>
+        <w:t>clic</w:t>
+      </w:r>
+      <w:proofErr w:type="spellEnd"/>
+      <w:r>
+        <w:rPr>
+          <w:rFonts w:ascii="Abadi Extra Light" w:hAnsi="Abadi Extra Light"/>
+          <w:lang w:val="en-US"/>
+        </w:rPr>
+        <w:t>]</w:t>
       </w:r>
     </w:p>
     <w:p>
@@ -4156,7 +4605,31 @@
           <w:rFonts w:ascii="Abadi Extra Light" w:hAnsi="Abadi Extra Light"/>
           <w:lang w:val="en-US"/>
         </w:rPr>
-        <w:t>On obtient t</w:t>
+        <w:t xml:space="preserve">On </w:t>
+      </w:r>
+      <w:proofErr w:type="spellStart"/>
+      <w:r>
+        <w:rPr>
+          <w:rFonts w:ascii="Abadi Extra Light" w:hAnsi="Abadi Extra Light"/>
+          <w:lang w:val="en-US"/>
+        </w:rPr>
+        <w:t>obtient</w:t>
+      </w:r>
+      <w:proofErr w:type="spellEnd"/>
+      <w:r>
+        <w:rPr>
+          <w:rFonts w:ascii="Abadi Extra Light" w:hAnsi="Abadi Extra Light"/>
+          <w:lang w:val="en-US"/>
+        </w:rPr>
+        <w:t xml:space="preserve"> </w:t>
+      </w:r>
+      <w:proofErr w:type="spellStart"/>
+      <w:r>
+        <w:rPr>
+          <w:rFonts w:ascii="Abadi Extra Light" w:hAnsi="Abadi Extra Light"/>
+          <w:lang w:val="en-US"/>
+        </w:rPr>
+        <w:t>t</w:t>
       </w:r>
       <w:r>
         <w:rPr>
@@ -4166,6 +4639,7 @@
         </w:rPr>
         <w:t>A</w:t>
       </w:r>
+      <w:proofErr w:type="spellEnd"/>
       <w:r>
         <w:rPr>
           <w:rFonts w:ascii="Abadi Extra Light" w:hAnsi="Abadi Extra Light"/>
@@ -4173,6 +4647,7 @@
         </w:rPr>
         <w:t xml:space="preserve"> = </w:t>
       </w:r>
+      <w:proofErr w:type="spellStart"/>
       <w:r>
         <w:rPr>
           <w:rFonts w:ascii="Abadi Extra Light" w:hAnsi="Abadi Extra Light"/>
@@ -4186,7 +4661,16 @@
           <w:vertAlign w:val="subscript"/>
           <w:lang w:val="en-US"/>
         </w:rPr>
-        <w:t>R +</w:t>
+        <w:t>R</w:t>
+      </w:r>
+      <w:proofErr w:type="spellEnd"/>
+      <w:r>
+        <w:rPr>
+          <w:rFonts w:ascii="Abadi Extra Light" w:hAnsi="Abadi Extra Light"/>
+          <w:vertAlign w:val="subscript"/>
+          <w:lang w:val="en-US"/>
+        </w:rPr>
+        <w:t xml:space="preserve"> +</w:t>
       </w:r>
       <w:r>
         <w:rPr>
@@ -4195,6 +4679,7 @@
         </w:rPr>
         <w:t xml:space="preserve"> </w:t>
       </w:r>
+      <w:proofErr w:type="spellStart"/>
       <w:r>
         <w:rPr>
           <w:rFonts w:ascii="Abadi Extra Light" w:hAnsi="Abadi Extra Light"/>
@@ -4210,6 +4695,7 @@
         </w:rPr>
         <w:t>H</w:t>
       </w:r>
+      <w:proofErr w:type="spellEnd"/>
       <w:r>
         <w:rPr>
           <w:rFonts w:ascii="Abadi Extra Light" w:hAnsi="Abadi Extra Light"/>
@@ -4298,6 +4784,7 @@
         <w:tab/>
         <w:t xml:space="preserve">        = 11,6 + 0,2*n </w:t>
       </w:r>
+      <w:proofErr w:type="spellStart"/>
       <w:r>
         <w:rPr>
           <w:rFonts w:ascii="Abadi Extra Light" w:hAnsi="Abadi Extra Light"/>
@@ -4319,6 +4806,7 @@
         </w:rPr>
         <w:t>s</w:t>
       </w:r>
+      <w:proofErr w:type="spellEnd"/>
     </w:p>
     <w:p>
       <w:pPr>
@@ -4426,7 +4914,31 @@
           <w:rFonts w:ascii="Abadi Extra Light" w:hAnsi="Abadi Extra Light"/>
           <w:lang w:val="en-US"/>
         </w:rPr>
-        <w:t>On obtient t</w:t>
+        <w:t xml:space="preserve">On </w:t>
+      </w:r>
+      <w:proofErr w:type="spellStart"/>
+      <w:r>
+        <w:rPr>
+          <w:rFonts w:ascii="Abadi Extra Light" w:hAnsi="Abadi Extra Light"/>
+          <w:lang w:val="en-US"/>
+        </w:rPr>
+        <w:t>obtient</w:t>
+      </w:r>
+      <w:proofErr w:type="spellEnd"/>
+      <w:r>
+        <w:rPr>
+          <w:rFonts w:ascii="Abadi Extra Light" w:hAnsi="Abadi Extra Light"/>
+          <w:lang w:val="en-US"/>
+        </w:rPr>
+        <w:t xml:space="preserve"> </w:t>
+      </w:r>
+      <w:proofErr w:type="spellStart"/>
+      <w:r>
+        <w:rPr>
+          <w:rFonts w:ascii="Abadi Extra Light" w:hAnsi="Abadi Extra Light"/>
+          <w:lang w:val="en-US"/>
+        </w:rPr>
+        <w:t>t</w:t>
       </w:r>
       <w:r>
         <w:rPr>
@@ -4436,6 +4948,7 @@
         </w:rPr>
         <w:t>M</w:t>
       </w:r>
+      <w:proofErr w:type="spellEnd"/>
       <w:r>
         <w:rPr>
           <w:rFonts w:ascii="Abadi Extra Light" w:hAnsi="Abadi Extra Light"/>
@@ -4528,7 +5041,15 @@
           <w:rFonts w:ascii="Abadi Extra Light" w:hAnsi="Abadi Extra Light"/>
           <w:lang w:val="en-US"/>
         </w:rPr>
-        <w:t xml:space="preserve"> + t</w:t>
+        <w:t xml:space="preserve"> + </w:t>
+      </w:r>
+      <w:proofErr w:type="spellStart"/>
+      <w:r>
+        <w:rPr>
+          <w:rFonts w:ascii="Abadi Extra Light" w:hAnsi="Abadi Extra Light"/>
+          <w:lang w:val="en-US"/>
+        </w:rPr>
+        <w:t>t</w:t>
       </w:r>
       <w:r>
         <w:rPr>
@@ -4538,6 +5059,7 @@
         </w:rPr>
         <w:t>K</w:t>
       </w:r>
+      <w:proofErr w:type="spellEnd"/>
       <w:r>
         <w:rPr>
           <w:rFonts w:ascii="Abadi Extra Light" w:hAnsi="Abadi Extra Light"/>
@@ -4609,6 +5131,7 @@
         </w:rPr>
         <w:t xml:space="preserve"> </w:t>
       </w:r>
+      <w:proofErr w:type="spellStart"/>
       <w:r>
         <w:rPr>
           <w:rFonts w:ascii="Abadi Extra Light" w:hAnsi="Abadi Extra Light"/>
@@ -4630,6 +5153,7 @@
         </w:rPr>
         <w:t>s</w:t>
       </w:r>
+      <w:proofErr w:type="spellEnd"/>
     </w:p>
     <w:p>
       <w:pPr>
@@ -4726,13 +5250,127 @@
         <w:ind w:left="1440"/>
         <w:rPr>
           <w:rFonts w:ascii="Abadi Extra Light" w:hAnsi="Abadi Extra Light"/>
-        </w:rPr>
-      </w:pPr>
-      <w:r>
-        <w:rPr>
-          <w:rFonts w:ascii="Abadi Extra Light" w:hAnsi="Abadi Extra Light"/>
-        </w:rPr>
-        <w:t xml:space="preserve">H[souris] M P[souris] K[clic] M P[souris] K[clic] M P[souris] K[clic] </w:t>
+          <w:lang w:val="en-US"/>
+        </w:rPr>
+      </w:pPr>
+      <w:r>
+        <w:rPr>
+          <w:rFonts w:ascii="Abadi Extra Light" w:hAnsi="Abadi Extra Light"/>
+          <w:lang w:val="en-US"/>
+        </w:rPr>
+        <w:t>H[</w:t>
+      </w:r>
+      <w:proofErr w:type="spellStart"/>
+      <w:r>
+        <w:rPr>
+          <w:rFonts w:ascii="Abadi Extra Light" w:hAnsi="Abadi Extra Light"/>
+          <w:lang w:val="en-US"/>
+        </w:rPr>
+        <w:t>souris</w:t>
+      </w:r>
+      <w:proofErr w:type="spellEnd"/>
+      <w:r>
+        <w:rPr>
+          <w:rFonts w:ascii="Abadi Extra Light" w:hAnsi="Abadi Extra Light"/>
+          <w:lang w:val="en-US"/>
+        </w:rPr>
+        <w:t>] M P[</w:t>
+      </w:r>
+      <w:proofErr w:type="spellStart"/>
+      <w:r>
+        <w:rPr>
+          <w:rFonts w:ascii="Abadi Extra Light" w:hAnsi="Abadi Extra Light"/>
+          <w:lang w:val="en-US"/>
+        </w:rPr>
+        <w:t>souris</w:t>
+      </w:r>
+      <w:proofErr w:type="spellEnd"/>
+      <w:r>
+        <w:rPr>
+          <w:rFonts w:ascii="Abadi Extra Light" w:hAnsi="Abadi Extra Light"/>
+          <w:lang w:val="en-US"/>
+        </w:rPr>
+        <w:t>] K[</w:t>
+      </w:r>
+      <w:proofErr w:type="spellStart"/>
+      <w:r>
+        <w:rPr>
+          <w:rFonts w:ascii="Abadi Extra Light" w:hAnsi="Abadi Extra Light"/>
+          <w:lang w:val="en-US"/>
+        </w:rPr>
+        <w:t>clic</w:t>
+      </w:r>
+      <w:proofErr w:type="spellEnd"/>
+      <w:r>
+        <w:rPr>
+          <w:rFonts w:ascii="Abadi Extra Light" w:hAnsi="Abadi Extra Light"/>
+          <w:lang w:val="en-US"/>
+        </w:rPr>
+        <w:t>] M P[</w:t>
+      </w:r>
+      <w:proofErr w:type="spellStart"/>
+      <w:r>
+        <w:rPr>
+          <w:rFonts w:ascii="Abadi Extra Light" w:hAnsi="Abadi Extra Light"/>
+          <w:lang w:val="en-US"/>
+        </w:rPr>
+        <w:t>souris</w:t>
+      </w:r>
+      <w:proofErr w:type="spellEnd"/>
+      <w:r>
+        <w:rPr>
+          <w:rFonts w:ascii="Abadi Extra Light" w:hAnsi="Abadi Extra Light"/>
+          <w:lang w:val="en-US"/>
+        </w:rPr>
+        <w:t>] K[</w:t>
+      </w:r>
+      <w:proofErr w:type="spellStart"/>
+      <w:r>
+        <w:rPr>
+          <w:rFonts w:ascii="Abadi Extra Light" w:hAnsi="Abadi Extra Light"/>
+          <w:lang w:val="en-US"/>
+        </w:rPr>
+        <w:t>clic</w:t>
+      </w:r>
+      <w:proofErr w:type="spellEnd"/>
+      <w:r>
+        <w:rPr>
+          <w:rFonts w:ascii="Abadi Extra Light" w:hAnsi="Abadi Extra Light"/>
+          <w:lang w:val="en-US"/>
+        </w:rPr>
+        <w:t>] M P[</w:t>
+      </w:r>
+      <w:proofErr w:type="spellStart"/>
+      <w:r>
+        <w:rPr>
+          <w:rFonts w:ascii="Abadi Extra Light" w:hAnsi="Abadi Extra Light"/>
+          <w:lang w:val="en-US"/>
+        </w:rPr>
+        <w:t>souris</w:t>
+      </w:r>
+      <w:proofErr w:type="spellEnd"/>
+      <w:r>
+        <w:rPr>
+          <w:rFonts w:ascii="Abadi Extra Light" w:hAnsi="Abadi Extra Light"/>
+          <w:lang w:val="en-US"/>
+        </w:rPr>
+        <w:t>] K[</w:t>
+      </w:r>
+      <w:proofErr w:type="spellStart"/>
+      <w:r>
+        <w:rPr>
+          <w:rFonts w:ascii="Abadi Extra Light" w:hAnsi="Abadi Extra Light"/>
+          <w:lang w:val="en-US"/>
+        </w:rPr>
+        <w:t>clic</w:t>
+      </w:r>
+      <w:proofErr w:type="spellEnd"/>
+      <w:r>
+        <w:rPr>
+          <w:rFonts w:ascii="Abadi Extra Light" w:hAnsi="Abadi Extra Light"/>
+          <w:lang w:val="en-US"/>
+        </w:rPr>
+        <w:t xml:space="preserve">] </w:t>
       </w:r>
     </w:p>
     <w:p>
@@ -4741,6 +5379,7 @@
         <w:ind w:left="1440"/>
         <w:rPr>
           <w:rFonts w:ascii="Abadi Extra Light" w:hAnsi="Abadi Extra Light"/>
+          <w:lang w:val="en-US"/>
         </w:rPr>
       </w:pPr>
     </w:p>
@@ -4758,7 +5397,31 @@
           <w:rFonts w:ascii="Abadi Extra Light" w:hAnsi="Abadi Extra Light"/>
           <w:lang w:val="en-US"/>
         </w:rPr>
-        <w:t>On obtient t</w:t>
+        <w:t xml:space="preserve">On </w:t>
+      </w:r>
+      <w:proofErr w:type="spellStart"/>
+      <w:r>
+        <w:rPr>
+          <w:rFonts w:ascii="Abadi Extra Light" w:hAnsi="Abadi Extra Light"/>
+          <w:lang w:val="en-US"/>
+        </w:rPr>
+        <w:t>obtient</w:t>
+      </w:r>
+      <w:proofErr w:type="spellEnd"/>
+      <w:r>
+        <w:rPr>
+          <w:rFonts w:ascii="Abadi Extra Light" w:hAnsi="Abadi Extra Light"/>
+          <w:lang w:val="en-US"/>
+        </w:rPr>
+        <w:t xml:space="preserve"> </w:t>
+      </w:r>
+      <w:proofErr w:type="spellStart"/>
+      <w:r>
+        <w:rPr>
+          <w:rFonts w:ascii="Abadi Extra Light" w:hAnsi="Abadi Extra Light"/>
+          <w:lang w:val="en-US"/>
+        </w:rPr>
+        <w:t>t</w:t>
       </w:r>
       <w:r>
         <w:rPr>
@@ -4768,12 +5431,21 @@
         </w:rPr>
         <w:t>E</w:t>
       </w:r>
-      <w:r>
-        <w:rPr>
-          <w:rFonts w:ascii="Abadi Extra Light" w:hAnsi="Abadi Extra Light"/>
-          <w:lang w:val="en-US"/>
-        </w:rPr>
-        <w:t xml:space="preserve"> = t</w:t>
+      <w:proofErr w:type="spellEnd"/>
+      <w:r>
+        <w:rPr>
+          <w:rFonts w:ascii="Abadi Extra Light" w:hAnsi="Abadi Extra Light"/>
+          <w:lang w:val="en-US"/>
+        </w:rPr>
+        <w:t xml:space="preserve"> = </w:t>
+      </w:r>
+      <w:proofErr w:type="spellStart"/>
+      <w:r>
+        <w:rPr>
+          <w:rFonts w:ascii="Abadi Extra Light" w:hAnsi="Abadi Extra Light"/>
+          <w:lang w:val="en-US"/>
+        </w:rPr>
+        <w:t>t</w:t>
       </w:r>
       <w:r>
         <w:rPr>
@@ -4783,6 +5455,7 @@
         </w:rPr>
         <w:t>H</w:t>
       </w:r>
+      <w:proofErr w:type="spellEnd"/>
       <w:r>
         <w:rPr>
           <w:rFonts w:ascii="Abadi Extra Light" w:hAnsi="Abadi Extra Light"/>
@@ -4883,8 +5556,17 @@
           <w:lang w:val="en-US"/>
         </w:rPr>
         <w:tab/>
-        <w:t xml:space="preserve">        = 8,35 secondes</w:t>
-      </w:r>
+        <w:t xml:space="preserve">        = 8,35 </w:t>
+      </w:r>
+      <w:proofErr w:type="spellStart"/>
+      <w:r>
+        <w:rPr>
+          <w:rFonts w:ascii="Abadi Extra Light" w:hAnsi="Abadi Extra Light"/>
+          <w:lang w:val="en-US"/>
+        </w:rPr>
+        <w:t>secondes</w:t>
+      </w:r>
+      <w:proofErr w:type="spellEnd"/>
     </w:p>
     <w:p>
       <w:pPr>
@@ -4930,13 +5612,127 @@
         <w:ind w:left="1440"/>
         <w:rPr>
           <w:rFonts w:ascii="Abadi Extra Light" w:hAnsi="Abadi Extra Light"/>
-        </w:rPr>
-      </w:pPr>
-      <w:r>
-        <w:rPr>
-          <w:rFonts w:ascii="Abadi Extra Light" w:hAnsi="Abadi Extra Light"/>
-        </w:rPr>
-        <w:t>H[souris] M P[souris] K[clic] M P[souris] K[clic] M P[souris] K[clic]</w:t>
+          <w:lang w:val="en-US"/>
+        </w:rPr>
+      </w:pPr>
+      <w:r>
+        <w:rPr>
+          <w:rFonts w:ascii="Abadi Extra Light" w:hAnsi="Abadi Extra Light"/>
+          <w:lang w:val="en-US"/>
+        </w:rPr>
+        <w:t>H[</w:t>
+      </w:r>
+      <w:proofErr w:type="spellStart"/>
+      <w:r>
+        <w:rPr>
+          <w:rFonts w:ascii="Abadi Extra Light" w:hAnsi="Abadi Extra Light"/>
+          <w:lang w:val="en-US"/>
+        </w:rPr>
+        <w:t>souris</w:t>
+      </w:r>
+      <w:proofErr w:type="spellEnd"/>
+      <w:r>
+        <w:rPr>
+          <w:rFonts w:ascii="Abadi Extra Light" w:hAnsi="Abadi Extra Light"/>
+          <w:lang w:val="en-US"/>
+        </w:rPr>
+        <w:t>] M P[</w:t>
+      </w:r>
+      <w:proofErr w:type="spellStart"/>
+      <w:r>
+        <w:rPr>
+          <w:rFonts w:ascii="Abadi Extra Light" w:hAnsi="Abadi Extra Light"/>
+          <w:lang w:val="en-US"/>
+        </w:rPr>
+        <w:t>souris</w:t>
+      </w:r>
+      <w:proofErr w:type="spellEnd"/>
+      <w:r>
+        <w:rPr>
+          <w:rFonts w:ascii="Abadi Extra Light" w:hAnsi="Abadi Extra Light"/>
+          <w:lang w:val="en-US"/>
+        </w:rPr>
+        <w:t>] K[</w:t>
+      </w:r>
+      <w:proofErr w:type="spellStart"/>
+      <w:r>
+        <w:rPr>
+          <w:rFonts w:ascii="Abadi Extra Light" w:hAnsi="Abadi Extra Light"/>
+          <w:lang w:val="en-US"/>
+        </w:rPr>
+        <w:t>clic</w:t>
+      </w:r>
+      <w:proofErr w:type="spellEnd"/>
+      <w:r>
+        <w:rPr>
+          <w:rFonts w:ascii="Abadi Extra Light" w:hAnsi="Abadi Extra Light"/>
+          <w:lang w:val="en-US"/>
+        </w:rPr>
+        <w:t>] M P[</w:t>
+      </w:r>
+      <w:proofErr w:type="spellStart"/>
+      <w:r>
+        <w:rPr>
+          <w:rFonts w:ascii="Abadi Extra Light" w:hAnsi="Abadi Extra Light"/>
+          <w:lang w:val="en-US"/>
+        </w:rPr>
+        <w:t>souris</w:t>
+      </w:r>
+      <w:proofErr w:type="spellEnd"/>
+      <w:r>
+        <w:rPr>
+          <w:rFonts w:ascii="Abadi Extra Light" w:hAnsi="Abadi Extra Light"/>
+          <w:lang w:val="en-US"/>
+        </w:rPr>
+        <w:t>] K[</w:t>
+      </w:r>
+      <w:proofErr w:type="spellStart"/>
+      <w:r>
+        <w:rPr>
+          <w:rFonts w:ascii="Abadi Extra Light" w:hAnsi="Abadi Extra Light"/>
+          <w:lang w:val="en-US"/>
+        </w:rPr>
+        <w:t>clic</w:t>
+      </w:r>
+      <w:proofErr w:type="spellEnd"/>
+      <w:r>
+        <w:rPr>
+          <w:rFonts w:ascii="Abadi Extra Light" w:hAnsi="Abadi Extra Light"/>
+          <w:lang w:val="en-US"/>
+        </w:rPr>
+        <w:t>] M P[</w:t>
+      </w:r>
+      <w:proofErr w:type="spellStart"/>
+      <w:r>
+        <w:rPr>
+          <w:rFonts w:ascii="Abadi Extra Light" w:hAnsi="Abadi Extra Light"/>
+          <w:lang w:val="en-US"/>
+        </w:rPr>
+        <w:t>souris</w:t>
+      </w:r>
+      <w:proofErr w:type="spellEnd"/>
+      <w:r>
+        <w:rPr>
+          <w:rFonts w:ascii="Abadi Extra Light" w:hAnsi="Abadi Extra Light"/>
+          <w:lang w:val="en-US"/>
+        </w:rPr>
+        <w:t>] K[</w:t>
+      </w:r>
+      <w:proofErr w:type="spellStart"/>
+      <w:r>
+        <w:rPr>
+          <w:rFonts w:ascii="Abadi Extra Light" w:hAnsi="Abadi Extra Light"/>
+          <w:lang w:val="en-US"/>
+        </w:rPr>
+        <w:t>clic</w:t>
+      </w:r>
+      <w:proofErr w:type="spellEnd"/>
+      <w:r>
+        <w:rPr>
+          <w:rFonts w:ascii="Abadi Extra Light" w:hAnsi="Abadi Extra Light"/>
+          <w:lang w:val="en-US"/>
+        </w:rPr>
+        <w:t>]</w:t>
       </w:r>
     </w:p>
     <w:p>
@@ -4945,6 +5741,7 @@
         <w:ind w:left="1440"/>
         <w:rPr>
           <w:rFonts w:ascii="Abadi Extra Light" w:hAnsi="Abadi Extra Light"/>
+          <w:lang w:val="en-US"/>
         </w:rPr>
       </w:pPr>
     </w:p>
@@ -4962,7 +5759,31 @@
           <w:rFonts w:ascii="Abadi Extra Light" w:hAnsi="Abadi Extra Light"/>
           <w:lang w:val="en-US"/>
         </w:rPr>
-        <w:t>On obtient t</w:t>
+        <w:t xml:space="preserve">On </w:t>
+      </w:r>
+      <w:proofErr w:type="spellStart"/>
+      <w:r>
+        <w:rPr>
+          <w:rFonts w:ascii="Abadi Extra Light" w:hAnsi="Abadi Extra Light"/>
+          <w:lang w:val="en-US"/>
+        </w:rPr>
+        <w:t>obtient</w:t>
+      </w:r>
+      <w:proofErr w:type="spellEnd"/>
+      <w:r>
+        <w:rPr>
+          <w:rFonts w:ascii="Abadi Extra Light" w:hAnsi="Abadi Extra Light"/>
+          <w:lang w:val="en-US"/>
+        </w:rPr>
+        <w:t xml:space="preserve"> </w:t>
+      </w:r>
+      <w:proofErr w:type="spellStart"/>
+      <w:r>
+        <w:rPr>
+          <w:rFonts w:ascii="Abadi Extra Light" w:hAnsi="Abadi Extra Light"/>
+          <w:lang w:val="en-US"/>
+        </w:rPr>
+        <w:t>t</w:t>
       </w:r>
       <w:r>
         <w:rPr>
@@ -4972,12 +5793,21 @@
         </w:rPr>
         <w:t>F</w:t>
       </w:r>
-      <w:r>
-        <w:rPr>
-          <w:rFonts w:ascii="Abadi Extra Light" w:hAnsi="Abadi Extra Light"/>
-          <w:lang w:val="en-US"/>
-        </w:rPr>
-        <w:t xml:space="preserve"> = t</w:t>
+      <w:proofErr w:type="spellEnd"/>
+      <w:r>
+        <w:rPr>
+          <w:rFonts w:ascii="Abadi Extra Light" w:hAnsi="Abadi Extra Light"/>
+          <w:lang w:val="en-US"/>
+        </w:rPr>
+        <w:t xml:space="preserve"> = </w:t>
+      </w:r>
+      <w:proofErr w:type="spellStart"/>
+      <w:r>
+        <w:rPr>
+          <w:rFonts w:ascii="Abadi Extra Light" w:hAnsi="Abadi Extra Light"/>
+          <w:lang w:val="en-US"/>
+        </w:rPr>
+        <w:t>t</w:t>
       </w:r>
       <w:r>
         <w:rPr>
@@ -4987,6 +5817,7 @@
         </w:rPr>
         <w:t>H</w:t>
       </w:r>
+      <w:proofErr w:type="spellEnd"/>
       <w:r>
         <w:rPr>
           <w:rFonts w:ascii="Abadi Extra Light" w:hAnsi="Abadi Extra Light"/>
@@ -5087,8 +5918,17 @@
           <w:lang w:val="en-US"/>
         </w:rPr>
         <w:tab/>
-        <w:t xml:space="preserve">        = 8,35 secondes</w:t>
-      </w:r>
+        <w:t xml:space="preserve">        = 8,35 </w:t>
+      </w:r>
+      <w:proofErr w:type="spellStart"/>
+      <w:r>
+        <w:rPr>
+          <w:rFonts w:ascii="Abadi Extra Light" w:hAnsi="Abadi Extra Light"/>
+          <w:lang w:val="en-US"/>
+        </w:rPr>
+        <w:t>secondes</w:t>
+      </w:r>
+      <w:proofErr w:type="spellEnd"/>
     </w:p>
     <w:p>
       <w:pPr>
@@ -5137,6 +5977,7 @@
           <w:lang w:val="en-US"/>
         </w:rPr>
       </w:pPr>
+      <w:proofErr w:type="spellStart"/>
       <w:r>
         <w:rPr>
           <w:rFonts w:ascii="Abadi Extra Light" w:hAnsi="Abadi Extra Light"/>
@@ -5152,6 +5993,7 @@
         </w:rPr>
         <w:t>P</w:t>
       </w:r>
+      <w:proofErr w:type="spellEnd"/>
       <w:r>
         <w:rPr>
           <w:rFonts w:ascii="Abadi Extra Light" w:hAnsi="Abadi Extra Light"/>
@@ -5171,7 +6013,39 @@
           <w:rFonts w:ascii="Abadi Extra Light" w:hAnsi="Abadi Extra Light"/>
           <w:lang w:val="en-US"/>
         </w:rPr>
-        <w:t xml:space="preserve"> M P[souris] K[clic]</w:t>
+        <w:t xml:space="preserve"> M P[</w:t>
+      </w:r>
+      <w:proofErr w:type="spellStart"/>
+      <w:r>
+        <w:rPr>
+          <w:rFonts w:ascii="Abadi Extra Light" w:hAnsi="Abadi Extra Light"/>
+          <w:lang w:val="en-US"/>
+        </w:rPr>
+        <w:t>souris</w:t>
+      </w:r>
+      <w:proofErr w:type="spellEnd"/>
+      <w:r>
+        <w:rPr>
+          <w:rFonts w:ascii="Abadi Extra Light" w:hAnsi="Abadi Extra Light"/>
+          <w:lang w:val="en-US"/>
+        </w:rPr>
+        <w:t>] K[</w:t>
+      </w:r>
+      <w:proofErr w:type="spellStart"/>
+      <w:r>
+        <w:rPr>
+          <w:rFonts w:ascii="Abadi Extra Light" w:hAnsi="Abadi Extra Light"/>
+          <w:lang w:val="en-US"/>
+        </w:rPr>
+        <w:t>clic</w:t>
+      </w:r>
+      <w:proofErr w:type="spellEnd"/>
+      <w:r>
+        <w:rPr>
+          <w:rFonts w:ascii="Abadi Extra Light" w:hAnsi="Abadi Extra Light"/>
+          <w:lang w:val="en-US"/>
+        </w:rPr>
+        <w:t>]</w:t>
       </w:r>
     </w:p>
     <w:p>
@@ -5198,7 +6072,31 @@
           <w:rFonts w:ascii="Abadi Extra Light" w:hAnsi="Abadi Extra Light"/>
           <w:lang w:val="en-US"/>
         </w:rPr>
-        <w:t>On obtient t</w:t>
+        <w:t xml:space="preserve">On </w:t>
+      </w:r>
+      <w:proofErr w:type="spellStart"/>
+      <w:r>
+        <w:rPr>
+          <w:rFonts w:ascii="Abadi Extra Light" w:hAnsi="Abadi Extra Light"/>
+          <w:lang w:val="en-US"/>
+        </w:rPr>
+        <w:t>obtient</w:t>
+      </w:r>
+      <w:proofErr w:type="spellEnd"/>
+      <w:r>
+        <w:rPr>
+          <w:rFonts w:ascii="Abadi Extra Light" w:hAnsi="Abadi Extra Light"/>
+          <w:lang w:val="en-US"/>
+        </w:rPr>
+        <w:t xml:space="preserve"> </w:t>
+      </w:r>
+      <w:proofErr w:type="spellStart"/>
+      <w:r>
+        <w:rPr>
+          <w:rFonts w:ascii="Abadi Extra Light" w:hAnsi="Abadi Extra Light"/>
+          <w:lang w:val="en-US"/>
+        </w:rPr>
+        <w:t>t</w:t>
       </w:r>
       <w:r>
         <w:rPr>
@@ -5208,6 +6106,7 @@
         </w:rPr>
         <w:t>S</w:t>
       </w:r>
+      <w:proofErr w:type="spellEnd"/>
       <w:r>
         <w:rPr>
           <w:rFonts w:ascii="Abadi Extra Light" w:hAnsi="Abadi Extra Light"/>
@@ -5215,6 +6114,7 @@
         </w:rPr>
         <w:t xml:space="preserve"> = </w:t>
       </w:r>
+      <w:proofErr w:type="spellStart"/>
       <w:r>
         <w:rPr>
           <w:rFonts w:ascii="Abadi Extra Light" w:hAnsi="Abadi Extra Light"/>
@@ -5230,6 +6130,7 @@
         </w:rPr>
         <w:t>P</w:t>
       </w:r>
+      <w:proofErr w:type="spellEnd"/>
       <w:r>
         <w:rPr>
           <w:rFonts w:ascii="Abadi Extra Light" w:hAnsi="Abadi Extra Light"/>
@@ -5251,6 +6152,7 @@
         </w:rPr>
         <w:t xml:space="preserve"> </w:t>
       </w:r>
+      <w:proofErr w:type="spellStart"/>
       <w:r>
         <w:rPr>
           <w:rFonts w:ascii="Abadi Extra Light" w:hAnsi="Abadi Extra Light"/>
@@ -5266,12 +6168,21 @@
         </w:rPr>
         <w:t>M</w:t>
       </w:r>
-      <w:r>
-        <w:rPr>
-          <w:rFonts w:ascii="Abadi Extra Light" w:hAnsi="Abadi Extra Light"/>
-          <w:lang w:val="en-US"/>
-        </w:rPr>
-        <w:t xml:space="preserve"> + t</w:t>
+      <w:proofErr w:type="spellEnd"/>
+      <w:r>
+        <w:rPr>
+          <w:rFonts w:ascii="Abadi Extra Light" w:hAnsi="Abadi Extra Light"/>
+          <w:lang w:val="en-US"/>
+        </w:rPr>
+        <w:t xml:space="preserve"> + </w:t>
+      </w:r>
+      <w:proofErr w:type="spellStart"/>
+      <w:r>
+        <w:rPr>
+          <w:rFonts w:ascii="Abadi Extra Light" w:hAnsi="Abadi Extra Light"/>
+          <w:lang w:val="en-US"/>
+        </w:rPr>
+        <w:t>t</w:t>
       </w:r>
       <w:r>
         <w:rPr>
@@ -5281,12 +6192,21 @@
         </w:rPr>
         <w:t>P</w:t>
       </w:r>
-      <w:r>
-        <w:rPr>
-          <w:rFonts w:ascii="Abadi Extra Light" w:hAnsi="Abadi Extra Light"/>
-          <w:lang w:val="en-US"/>
-        </w:rPr>
-        <w:t xml:space="preserve"> + t</w:t>
+      <w:proofErr w:type="spellEnd"/>
+      <w:r>
+        <w:rPr>
+          <w:rFonts w:ascii="Abadi Extra Light" w:hAnsi="Abadi Extra Light"/>
+          <w:lang w:val="en-US"/>
+        </w:rPr>
+        <w:t xml:space="preserve"> + </w:t>
+      </w:r>
+      <w:proofErr w:type="spellStart"/>
+      <w:r>
+        <w:rPr>
+          <w:rFonts w:ascii="Abadi Extra Light" w:hAnsi="Abadi Extra Light"/>
+          <w:lang w:val="en-US"/>
+        </w:rPr>
+        <w:t>t</w:t>
       </w:r>
       <w:r>
         <w:rPr>
@@ -5296,6 +6216,7 @@
         </w:rPr>
         <w:t>K</w:t>
       </w:r>
+      <w:proofErr w:type="spellEnd"/>
     </w:p>
     <w:p>
       <w:pPr>
@@ -5337,8 +6258,17 @@
           <w:lang w:val="en-US"/>
         </w:rPr>
         <w:tab/>
-        <w:t xml:space="preserve">        = 8,35 secondes</w:t>
-      </w:r>
+        <w:t xml:space="preserve">        = 8,35 </w:t>
+      </w:r>
+      <w:proofErr w:type="spellStart"/>
+      <w:r>
+        <w:rPr>
+          <w:rFonts w:ascii="Abadi Extra Light" w:hAnsi="Abadi Extra Light"/>
+          <w:lang w:val="en-US"/>
+        </w:rPr>
+        <w:t>secondes</w:t>
+      </w:r>
+      <w:proofErr w:type="spellEnd"/>
     </w:p>
     <w:p>
       <w:pPr>
@@ -5361,12 +6291,14 @@
           <w:color w:val="70AD47" w:themeColor="accent6"/>
         </w:rPr>
       </w:pPr>
+      <w:proofErr w:type="spellStart"/>
       <w:r>
         <w:rPr>
           <w:color w:val="70AD47" w:themeColor="accent6"/>
         </w:rPr>
         <w:t>Poopify</w:t>
       </w:r>
+      <w:proofErr w:type="spellEnd"/>
     </w:p>
     <w:p/>
     <w:p>
@@ -5490,7 +6422,31 @@
           <w:rFonts w:ascii="Abadi Extra Light" w:hAnsi="Abadi Extra Light"/>
           <w:lang w:val="en-US"/>
         </w:rPr>
-        <w:t>On obtient t</w:t>
+        <w:t xml:space="preserve">On </w:t>
+      </w:r>
+      <w:proofErr w:type="spellStart"/>
+      <w:r>
+        <w:rPr>
+          <w:rFonts w:ascii="Abadi Extra Light" w:hAnsi="Abadi Extra Light"/>
+          <w:lang w:val="en-US"/>
+        </w:rPr>
+        <w:t>obtient</w:t>
+      </w:r>
+      <w:proofErr w:type="spellEnd"/>
+      <w:r>
+        <w:rPr>
+          <w:rFonts w:ascii="Abadi Extra Light" w:hAnsi="Abadi Extra Light"/>
+          <w:lang w:val="en-US"/>
+        </w:rPr>
+        <w:t xml:space="preserve"> </w:t>
+      </w:r>
+      <w:proofErr w:type="spellStart"/>
+      <w:r>
+        <w:rPr>
+          <w:rFonts w:ascii="Abadi Extra Light" w:hAnsi="Abadi Extra Light"/>
+          <w:lang w:val="en-US"/>
+        </w:rPr>
+        <w:t>t</w:t>
       </w:r>
       <w:r>
         <w:rPr>
@@ -5500,6 +6456,7 @@
         </w:rPr>
         <w:t>R</w:t>
       </w:r>
+      <w:proofErr w:type="spellEnd"/>
       <w:r>
         <w:rPr>
           <w:rFonts w:ascii="Abadi Extra Light" w:hAnsi="Abadi Extra Light"/>
@@ -5535,7 +6492,15 @@
           <w:rFonts w:ascii="Abadi Extra Light" w:hAnsi="Abadi Extra Light"/>
           <w:lang w:val="en-US"/>
         </w:rPr>
-        <w:t xml:space="preserve"> + t</w:t>
+        <w:t xml:space="preserve"> + </w:t>
+      </w:r>
+      <w:proofErr w:type="spellStart"/>
+      <w:r>
+        <w:rPr>
+          <w:rFonts w:ascii="Abadi Extra Light" w:hAnsi="Abadi Extra Light"/>
+          <w:lang w:val="en-US"/>
+        </w:rPr>
+        <w:t>t</w:t>
       </w:r>
       <w:r>
         <w:rPr>
@@ -5545,12 +6510,21 @@
         </w:rPr>
         <w:t>P</w:t>
       </w:r>
-      <w:r>
-        <w:rPr>
-          <w:rFonts w:ascii="Abadi Extra Light" w:hAnsi="Abadi Extra Light"/>
-          <w:lang w:val="en-US"/>
-        </w:rPr>
-        <w:t xml:space="preserve"> + t</w:t>
+      <w:proofErr w:type="spellEnd"/>
+      <w:r>
+        <w:rPr>
+          <w:rFonts w:ascii="Abadi Extra Light" w:hAnsi="Abadi Extra Light"/>
+          <w:lang w:val="en-US"/>
+        </w:rPr>
+        <w:t xml:space="preserve"> + </w:t>
+      </w:r>
+      <w:proofErr w:type="spellStart"/>
+      <w:r>
+        <w:rPr>
+          <w:rFonts w:ascii="Abadi Extra Light" w:hAnsi="Abadi Extra Light"/>
+          <w:lang w:val="en-US"/>
+        </w:rPr>
+        <w:t>t</w:t>
       </w:r>
       <w:r>
         <w:rPr>
@@ -5560,6 +6534,7 @@
         </w:rPr>
         <w:t>K</w:t>
       </w:r>
+      <w:proofErr w:type="spellEnd"/>
       <w:r>
         <w:rPr>
           <w:rFonts w:ascii="Abadi Extra Light" w:hAnsi="Abadi Extra Light"/>
@@ -5608,8 +6583,17 @@
           <w:lang w:val="en-US"/>
         </w:rPr>
         <w:tab/>
-        <w:t xml:space="preserve">        = 5 + 0,2*n secondes</w:t>
-      </w:r>
+        <w:t xml:space="preserve">        = 5 + 0,2*n </w:t>
+      </w:r>
+      <w:proofErr w:type="spellStart"/>
+      <w:r>
+        <w:rPr>
+          <w:rFonts w:ascii="Abadi Extra Light" w:hAnsi="Abadi Extra Light"/>
+          <w:lang w:val="en-US"/>
+        </w:rPr>
+        <w:t>secondes</w:t>
+      </w:r>
+      <w:proofErr w:type="spellEnd"/>
     </w:p>
     <w:p>
       <w:pPr>
@@ -5670,7 +6654,87 @@
           <w:rFonts w:ascii="Abadi Extra Light" w:hAnsi="Abadi Extra Light"/>
           <w:lang w:val="en-US"/>
         </w:rPr>
-        <w:t>H[souris] M P[souris] K[clic] M P[souris] K[clic]</w:t>
+        <w:t>H[</w:t>
+      </w:r>
+      <w:proofErr w:type="spellStart"/>
+      <w:r>
+        <w:rPr>
+          <w:rFonts w:ascii="Abadi Extra Light" w:hAnsi="Abadi Extra Light"/>
+          <w:lang w:val="en-US"/>
+        </w:rPr>
+        <w:t>souris</w:t>
+      </w:r>
+      <w:proofErr w:type="spellEnd"/>
+      <w:r>
+        <w:rPr>
+          <w:rFonts w:ascii="Abadi Extra Light" w:hAnsi="Abadi Extra Light"/>
+          <w:lang w:val="en-US"/>
+        </w:rPr>
+        <w:t>] M P[</w:t>
+      </w:r>
+      <w:proofErr w:type="spellStart"/>
+      <w:r>
+        <w:rPr>
+          <w:rFonts w:ascii="Abadi Extra Light" w:hAnsi="Abadi Extra Light"/>
+          <w:lang w:val="en-US"/>
+        </w:rPr>
+        <w:t>souris</w:t>
+      </w:r>
+      <w:proofErr w:type="spellEnd"/>
+      <w:r>
+        <w:rPr>
+          <w:rFonts w:ascii="Abadi Extra Light" w:hAnsi="Abadi Extra Light"/>
+          <w:lang w:val="en-US"/>
+        </w:rPr>
+        <w:t>] K[</w:t>
+      </w:r>
+      <w:proofErr w:type="spellStart"/>
+      <w:r>
+        <w:rPr>
+          <w:rFonts w:ascii="Abadi Extra Light" w:hAnsi="Abadi Extra Light"/>
+          <w:lang w:val="en-US"/>
+        </w:rPr>
+        <w:t>clic</w:t>
+      </w:r>
+      <w:proofErr w:type="spellEnd"/>
+      <w:r>
+        <w:rPr>
+          <w:rFonts w:ascii="Abadi Extra Light" w:hAnsi="Abadi Extra Light"/>
+          <w:lang w:val="en-US"/>
+        </w:rPr>
+        <w:t>] M P[</w:t>
+      </w:r>
+      <w:proofErr w:type="spellStart"/>
+      <w:r>
+        <w:rPr>
+          <w:rFonts w:ascii="Abadi Extra Light" w:hAnsi="Abadi Extra Light"/>
+          <w:lang w:val="en-US"/>
+        </w:rPr>
+        <w:t>souris</w:t>
+      </w:r>
+      <w:proofErr w:type="spellEnd"/>
+      <w:r>
+        <w:rPr>
+          <w:rFonts w:ascii="Abadi Extra Light" w:hAnsi="Abadi Extra Light"/>
+          <w:lang w:val="en-US"/>
+        </w:rPr>
+        <w:t>] K[</w:t>
+      </w:r>
+      <w:proofErr w:type="spellStart"/>
+      <w:r>
+        <w:rPr>
+          <w:rFonts w:ascii="Abadi Extra Light" w:hAnsi="Abadi Extra Light"/>
+          <w:lang w:val="en-US"/>
+        </w:rPr>
+        <w:t>clic</w:t>
+      </w:r>
+      <w:proofErr w:type="spellEnd"/>
+      <w:r>
+        <w:rPr>
+          <w:rFonts w:ascii="Abadi Extra Light" w:hAnsi="Abadi Extra Light"/>
+          <w:lang w:val="en-US"/>
+        </w:rPr>
+        <w:t>]</w:t>
       </w:r>
     </w:p>
     <w:p>
@@ -5697,7 +6761,31 @@
           <w:rFonts w:ascii="Abadi Extra Light" w:hAnsi="Abadi Extra Light"/>
           <w:lang w:val="en-US"/>
         </w:rPr>
-        <w:t>On obtient t</w:t>
+        <w:t xml:space="preserve">On </w:t>
+      </w:r>
+      <w:proofErr w:type="spellStart"/>
+      <w:r>
+        <w:rPr>
+          <w:rFonts w:ascii="Abadi Extra Light" w:hAnsi="Abadi Extra Light"/>
+          <w:lang w:val="en-US"/>
+        </w:rPr>
+        <w:t>obtient</w:t>
+      </w:r>
+      <w:proofErr w:type="spellEnd"/>
+      <w:r>
+        <w:rPr>
+          <w:rFonts w:ascii="Abadi Extra Light" w:hAnsi="Abadi Extra Light"/>
+          <w:lang w:val="en-US"/>
+        </w:rPr>
+        <w:t xml:space="preserve"> </w:t>
+      </w:r>
+      <w:proofErr w:type="spellStart"/>
+      <w:r>
+        <w:rPr>
+          <w:rFonts w:ascii="Abadi Extra Light" w:hAnsi="Abadi Extra Light"/>
+          <w:lang w:val="en-US"/>
+        </w:rPr>
+        <w:t>t</w:t>
       </w:r>
       <w:r>
         <w:rPr>
@@ -5707,12 +6795,21 @@
         </w:rPr>
         <w:t>P</w:t>
       </w:r>
-      <w:r>
-        <w:rPr>
-          <w:rFonts w:ascii="Abadi Extra Light" w:hAnsi="Abadi Extra Light"/>
-          <w:lang w:val="en-US"/>
-        </w:rPr>
-        <w:t xml:space="preserve"> = t</w:t>
+      <w:proofErr w:type="spellEnd"/>
+      <w:r>
+        <w:rPr>
+          <w:rFonts w:ascii="Abadi Extra Light" w:hAnsi="Abadi Extra Light"/>
+          <w:lang w:val="en-US"/>
+        </w:rPr>
+        <w:t xml:space="preserve"> = </w:t>
+      </w:r>
+      <w:proofErr w:type="spellStart"/>
+      <w:r>
+        <w:rPr>
+          <w:rFonts w:ascii="Abadi Extra Light" w:hAnsi="Abadi Extra Light"/>
+          <w:lang w:val="en-US"/>
+        </w:rPr>
+        <w:t>t</w:t>
       </w:r>
       <w:r>
         <w:rPr>
@@ -5722,6 +6819,7 @@
         </w:rPr>
         <w:t>H</w:t>
       </w:r>
+      <w:proofErr w:type="spellEnd"/>
       <w:r>
         <w:rPr>
           <w:rFonts w:ascii="Abadi Extra Light" w:hAnsi="Abadi Extra Light"/>
@@ -5808,8 +6906,17 @@
           <w:lang w:val="en-US"/>
         </w:rPr>
         <w:tab/>
-        <w:t xml:space="preserve">        = 5,7 secondes</w:t>
-      </w:r>
+        <w:t xml:space="preserve">        = 5,7 </w:t>
+      </w:r>
+      <w:proofErr w:type="spellStart"/>
+      <w:r>
+        <w:rPr>
+          <w:rFonts w:ascii="Abadi Extra Light" w:hAnsi="Abadi Extra Light"/>
+          <w:lang w:val="en-US"/>
+        </w:rPr>
+        <w:t>secondes</w:t>
+      </w:r>
+      <w:proofErr w:type="spellEnd"/>
     </w:p>
     <w:p>
       <w:pPr>
@@ -5899,6 +7006,7 @@
           <w:lang w:val="en-US"/>
         </w:rPr>
       </w:pPr>
+      <w:proofErr w:type="spellStart"/>
       <w:r>
         <w:rPr>
           <w:rFonts w:ascii="Abadi Extra Light" w:hAnsi="Abadi Extra Light"/>
@@ -5914,6 +7022,7 @@
         </w:rPr>
         <w:t>R</w:t>
       </w:r>
+      <w:proofErr w:type="spellEnd"/>
       <w:r>
         <w:rPr>
           <w:rFonts w:ascii="Abadi Extra Light" w:hAnsi="Abadi Extra Light"/>
@@ -5926,8 +7035,49 @@
           <w:rFonts w:ascii="Abadi Extra Light" w:hAnsi="Abadi Extra Light"/>
           <w:lang w:val="en-US"/>
         </w:rPr>
-        <w:t>H[souris] M P[souris] K[clic</w:t>
-      </w:r>
+        <w:t>H[</w:t>
+      </w:r>
+      <w:proofErr w:type="spellStart"/>
+      <w:r>
+        <w:rPr>
+          <w:rFonts w:ascii="Abadi Extra Light" w:hAnsi="Abadi Extra Light"/>
+          <w:lang w:val="en-US"/>
+        </w:rPr>
+        <w:t>souris</w:t>
+      </w:r>
+      <w:proofErr w:type="spellEnd"/>
+      <w:r>
+        <w:rPr>
+          <w:rFonts w:ascii="Abadi Extra Light" w:hAnsi="Abadi Extra Light"/>
+          <w:lang w:val="en-US"/>
+        </w:rPr>
+        <w:t>] M P[</w:t>
+      </w:r>
+      <w:proofErr w:type="spellStart"/>
+      <w:r>
+        <w:rPr>
+          <w:rFonts w:ascii="Abadi Extra Light" w:hAnsi="Abadi Extra Light"/>
+          <w:lang w:val="en-US"/>
+        </w:rPr>
+        <w:t>souris</w:t>
+      </w:r>
+      <w:proofErr w:type="spellEnd"/>
+      <w:r>
+        <w:rPr>
+          <w:rFonts w:ascii="Abadi Extra Light" w:hAnsi="Abadi Extra Light"/>
+          <w:lang w:val="en-US"/>
+        </w:rPr>
+        <w:t>] K[</w:t>
+      </w:r>
+      <w:proofErr w:type="spellStart"/>
+      <w:r>
+        <w:rPr>
+          <w:rFonts w:ascii="Abadi Extra Light" w:hAnsi="Abadi Extra Light"/>
+          <w:lang w:val="en-US"/>
+        </w:rPr>
+        <w:t>clic</w:t>
+      </w:r>
+      <w:proofErr w:type="spellEnd"/>
       <w:r>
         <w:rPr>
           <w:rFonts w:ascii="Abadi Extra Light" w:hAnsi="Abadi Extra Light"/>
@@ -5960,7 +7110,31 @@
           <w:rFonts w:ascii="Abadi Extra Light" w:hAnsi="Abadi Extra Light"/>
           <w:lang w:val="en-US"/>
         </w:rPr>
-        <w:t>On obtient t</w:t>
+        <w:t xml:space="preserve">On </w:t>
+      </w:r>
+      <w:proofErr w:type="spellStart"/>
+      <w:r>
+        <w:rPr>
+          <w:rFonts w:ascii="Abadi Extra Light" w:hAnsi="Abadi Extra Light"/>
+          <w:lang w:val="en-US"/>
+        </w:rPr>
+        <w:t>obtient</w:t>
+      </w:r>
+      <w:proofErr w:type="spellEnd"/>
+      <w:r>
+        <w:rPr>
+          <w:rFonts w:ascii="Abadi Extra Light" w:hAnsi="Abadi Extra Light"/>
+          <w:lang w:val="en-US"/>
+        </w:rPr>
+        <w:t xml:space="preserve"> </w:t>
+      </w:r>
+      <w:proofErr w:type="spellStart"/>
+      <w:r>
+        <w:rPr>
+          <w:rFonts w:ascii="Abadi Extra Light" w:hAnsi="Abadi Extra Light"/>
+          <w:lang w:val="en-US"/>
+        </w:rPr>
+        <w:t>t</w:t>
       </w:r>
       <w:r>
         <w:rPr>
@@ -5970,6 +7144,7 @@
         </w:rPr>
         <w:t>A</w:t>
       </w:r>
+      <w:proofErr w:type="spellEnd"/>
       <w:r>
         <w:rPr>
           <w:rFonts w:ascii="Abadi Extra Light" w:hAnsi="Abadi Extra Light"/>
@@ -5977,6 +7152,7 @@
         </w:rPr>
         <w:t xml:space="preserve"> = </w:t>
       </w:r>
+      <w:proofErr w:type="spellStart"/>
       <w:r>
         <w:rPr>
           <w:rFonts w:ascii="Abadi Extra Light" w:hAnsi="Abadi Extra Light"/>
@@ -5990,7 +7166,16 @@
           <w:vertAlign w:val="subscript"/>
           <w:lang w:val="en-US"/>
         </w:rPr>
-        <w:t>R +</w:t>
+        <w:t>R</w:t>
+      </w:r>
+      <w:proofErr w:type="spellEnd"/>
+      <w:r>
+        <w:rPr>
+          <w:rFonts w:ascii="Abadi Extra Light" w:hAnsi="Abadi Extra Light"/>
+          <w:vertAlign w:val="subscript"/>
+          <w:lang w:val="en-US"/>
+        </w:rPr>
+        <w:t xml:space="preserve"> +</w:t>
       </w:r>
       <w:r>
         <w:rPr>
@@ -5999,6 +7184,7 @@
         </w:rPr>
         <w:t xml:space="preserve"> </w:t>
       </w:r>
+      <w:proofErr w:type="spellStart"/>
       <w:r>
         <w:rPr>
           <w:rFonts w:ascii="Abadi Extra Light" w:hAnsi="Abadi Extra Light"/>
@@ -6014,12 +7200,21 @@
         </w:rPr>
         <w:t>H</w:t>
       </w:r>
-      <w:r>
-        <w:rPr>
-          <w:rFonts w:ascii="Abadi Extra Light" w:hAnsi="Abadi Extra Light"/>
-          <w:lang w:val="en-US"/>
-        </w:rPr>
-        <w:t xml:space="preserve"> + t</w:t>
+      <w:proofErr w:type="spellEnd"/>
+      <w:r>
+        <w:rPr>
+          <w:rFonts w:ascii="Abadi Extra Light" w:hAnsi="Abadi Extra Light"/>
+          <w:lang w:val="en-US"/>
+        </w:rPr>
+        <w:t xml:space="preserve"> + </w:t>
+      </w:r>
+      <w:proofErr w:type="spellStart"/>
+      <w:r>
+        <w:rPr>
+          <w:rFonts w:ascii="Abadi Extra Light" w:hAnsi="Abadi Extra Light"/>
+          <w:lang w:val="en-US"/>
+        </w:rPr>
+        <w:t>t</w:t>
       </w:r>
       <w:r>
         <w:rPr>
@@ -6029,12 +7224,21 @@
         </w:rPr>
         <w:t>M</w:t>
       </w:r>
-      <w:r>
-        <w:rPr>
-          <w:rFonts w:ascii="Abadi Extra Light" w:hAnsi="Abadi Extra Light"/>
-          <w:lang w:val="en-US"/>
-        </w:rPr>
-        <w:t xml:space="preserve"> + t</w:t>
+      <w:proofErr w:type="spellEnd"/>
+      <w:r>
+        <w:rPr>
+          <w:rFonts w:ascii="Abadi Extra Light" w:hAnsi="Abadi Extra Light"/>
+          <w:lang w:val="en-US"/>
+        </w:rPr>
+        <w:t xml:space="preserve"> + </w:t>
+      </w:r>
+      <w:proofErr w:type="spellStart"/>
+      <w:r>
+        <w:rPr>
+          <w:rFonts w:ascii="Abadi Extra Light" w:hAnsi="Abadi Extra Light"/>
+          <w:lang w:val="en-US"/>
+        </w:rPr>
+        <w:t>t</w:t>
       </w:r>
       <w:r>
         <w:rPr>
@@ -6044,12 +7248,21 @@
         </w:rPr>
         <w:t>P</w:t>
       </w:r>
-      <w:r>
-        <w:rPr>
-          <w:rFonts w:ascii="Abadi Extra Light" w:hAnsi="Abadi Extra Light"/>
-          <w:lang w:val="en-US"/>
-        </w:rPr>
-        <w:t xml:space="preserve"> + t</w:t>
+      <w:proofErr w:type="spellEnd"/>
+      <w:r>
+        <w:rPr>
+          <w:rFonts w:ascii="Abadi Extra Light" w:hAnsi="Abadi Extra Light"/>
+          <w:lang w:val="en-US"/>
+        </w:rPr>
+        <w:t xml:space="preserve"> + </w:t>
+      </w:r>
+      <w:proofErr w:type="spellStart"/>
+      <w:r>
+        <w:rPr>
+          <w:rFonts w:ascii="Abadi Extra Light" w:hAnsi="Abadi Extra Light"/>
+          <w:lang w:val="en-US"/>
+        </w:rPr>
+        <w:t>t</w:t>
       </w:r>
       <w:r>
         <w:rPr>
@@ -6059,6 +7272,7 @@
         </w:rPr>
         <w:t>K</w:t>
       </w:r>
+      <w:proofErr w:type="spellEnd"/>
     </w:p>
     <w:p>
       <w:pPr>
@@ -6163,7 +7377,15 @@
           <w:rFonts w:ascii="Abadi Extra Light" w:hAnsi="Abadi Extra Light"/>
           <w:lang w:val="en-US"/>
         </w:rPr>
-        <w:t xml:space="preserve"> + 0,2*n second</w:t>
+        <w:t xml:space="preserve"> + 0,2*n </w:t>
+      </w:r>
+      <w:proofErr w:type="spellStart"/>
+      <w:r>
+        <w:rPr>
+          <w:rFonts w:ascii="Abadi Extra Light" w:hAnsi="Abadi Extra Light"/>
+          <w:lang w:val="en-US"/>
+        </w:rPr>
+        <w:t>second</w:t>
       </w:r>
       <w:r>
         <w:rPr>
@@ -6179,6 +7401,7 @@
         </w:rPr>
         <w:t>s</w:t>
       </w:r>
+      <w:proofErr w:type="spellEnd"/>
     </w:p>
     <w:p>
       <w:pPr>
@@ -6280,7 +7503,31 @@
           <w:rFonts w:ascii="Abadi Extra Light" w:hAnsi="Abadi Extra Light"/>
           <w:lang w:val="en-US"/>
         </w:rPr>
-        <w:t>On obtient t</w:t>
+        <w:t xml:space="preserve">On </w:t>
+      </w:r>
+      <w:proofErr w:type="spellStart"/>
+      <w:r>
+        <w:rPr>
+          <w:rFonts w:ascii="Abadi Extra Light" w:hAnsi="Abadi Extra Light"/>
+          <w:lang w:val="en-US"/>
+        </w:rPr>
+        <w:t>obtient</w:t>
+      </w:r>
+      <w:proofErr w:type="spellEnd"/>
+      <w:r>
+        <w:rPr>
+          <w:rFonts w:ascii="Abadi Extra Light" w:hAnsi="Abadi Extra Light"/>
+          <w:lang w:val="en-US"/>
+        </w:rPr>
+        <w:t xml:space="preserve"> </w:t>
+      </w:r>
+      <w:proofErr w:type="spellStart"/>
+      <w:r>
+        <w:rPr>
+          <w:rFonts w:ascii="Abadi Extra Light" w:hAnsi="Abadi Extra Light"/>
+          <w:lang w:val="en-US"/>
+        </w:rPr>
+        <w:t>t</w:t>
       </w:r>
       <w:r>
         <w:rPr>
@@ -6290,6 +7537,7 @@
         </w:rPr>
         <w:t>M</w:t>
       </w:r>
+      <w:proofErr w:type="spellEnd"/>
       <w:r>
         <w:rPr>
           <w:rFonts w:ascii="Abadi Extra Light" w:hAnsi="Abadi Extra Light"/>
@@ -6382,7 +7630,15 @@
           <w:rFonts w:ascii="Abadi Extra Light" w:hAnsi="Abadi Extra Light"/>
           <w:lang w:val="en-US"/>
         </w:rPr>
-        <w:t xml:space="preserve"> + t</w:t>
+        <w:t xml:space="preserve"> + </w:t>
+      </w:r>
+      <w:proofErr w:type="spellStart"/>
+      <w:r>
+        <w:rPr>
+          <w:rFonts w:ascii="Abadi Extra Light" w:hAnsi="Abadi Extra Light"/>
+          <w:lang w:val="en-US"/>
+        </w:rPr>
+        <w:t>t</w:t>
       </w:r>
       <w:r>
         <w:rPr>
@@ -6392,6 +7648,7 @@
         </w:rPr>
         <w:t>K</w:t>
       </w:r>
+      <w:proofErr w:type="spellEnd"/>
       <w:r>
         <w:rPr>
           <w:rFonts w:ascii="Abadi Extra Light" w:hAnsi="Abadi Extra Light"/>
@@ -6524,7 +7781,15 @@
           <w:rFonts w:ascii="Abadi Extra Light" w:hAnsi="Abadi Extra Light"/>
           <w:lang w:val="en-US"/>
         </w:rPr>
-        <w:t xml:space="preserve"> + 0,2*n second</w:t>
+        <w:t xml:space="preserve"> + 0,2*n </w:t>
+      </w:r>
+      <w:proofErr w:type="spellStart"/>
+      <w:r>
+        <w:rPr>
+          <w:rFonts w:ascii="Abadi Extra Light" w:hAnsi="Abadi Extra Light"/>
+          <w:lang w:val="en-US"/>
+        </w:rPr>
+        <w:t>second</w:t>
       </w:r>
       <w:r>
         <w:rPr>
@@ -6540,6 +7805,7 @@
         </w:rPr>
         <w:t>s</w:t>
       </w:r>
+      <w:proofErr w:type="spellEnd"/>
     </w:p>
     <w:p>
       <w:pPr>
@@ -6639,7 +7905,31 @@
           <w:rFonts w:ascii="Abadi Extra Light" w:hAnsi="Abadi Extra Light"/>
           <w:lang w:val="en-US"/>
         </w:rPr>
-        <w:t>On obtient t</w:t>
+        <w:t xml:space="preserve">On </w:t>
+      </w:r>
+      <w:proofErr w:type="spellStart"/>
+      <w:r>
+        <w:rPr>
+          <w:rFonts w:ascii="Abadi Extra Light" w:hAnsi="Abadi Extra Light"/>
+          <w:lang w:val="en-US"/>
+        </w:rPr>
+        <w:t>obtient</w:t>
+      </w:r>
+      <w:proofErr w:type="spellEnd"/>
+      <w:r>
+        <w:rPr>
+          <w:rFonts w:ascii="Abadi Extra Light" w:hAnsi="Abadi Extra Light"/>
+          <w:lang w:val="en-US"/>
+        </w:rPr>
+        <w:t xml:space="preserve"> </w:t>
+      </w:r>
+      <w:proofErr w:type="spellStart"/>
+      <w:r>
+        <w:rPr>
+          <w:rFonts w:ascii="Abadi Extra Light" w:hAnsi="Abadi Extra Light"/>
+          <w:lang w:val="en-US"/>
+        </w:rPr>
+        <w:t>t</w:t>
       </w:r>
       <w:r>
         <w:rPr>
@@ -6649,12 +7939,21 @@
         </w:rPr>
         <w:t>E</w:t>
       </w:r>
-      <w:r>
-        <w:rPr>
-          <w:rFonts w:ascii="Abadi Extra Light" w:hAnsi="Abadi Extra Light"/>
-          <w:lang w:val="en-US"/>
-        </w:rPr>
-        <w:t xml:space="preserve"> = t</w:t>
+      <w:proofErr w:type="spellEnd"/>
+      <w:r>
+        <w:rPr>
+          <w:rFonts w:ascii="Abadi Extra Light" w:hAnsi="Abadi Extra Light"/>
+          <w:lang w:val="en-US"/>
+        </w:rPr>
+        <w:t xml:space="preserve"> = </w:t>
+      </w:r>
+      <w:proofErr w:type="spellStart"/>
+      <w:r>
+        <w:rPr>
+          <w:rFonts w:ascii="Abadi Extra Light" w:hAnsi="Abadi Extra Light"/>
+          <w:lang w:val="en-US"/>
+        </w:rPr>
+        <w:t>t</w:t>
       </w:r>
       <w:r>
         <w:rPr>
@@ -6664,6 +7963,7 @@
         </w:rPr>
         <w:t>H</w:t>
       </w:r>
+      <w:proofErr w:type="spellEnd"/>
       <w:r>
         <w:rPr>
           <w:rFonts w:ascii="Abadi Extra Light" w:hAnsi="Abadi Extra Light"/>
@@ -6841,8 +8141,17 @@
           <w:rFonts w:ascii="Abadi Extra Light" w:hAnsi="Abadi Extra Light"/>
           <w:lang w:val="en-US"/>
         </w:rPr>
-        <w:t xml:space="preserve"> secondes</w:t>
-      </w:r>
+        <w:t xml:space="preserve"> </w:t>
+      </w:r>
+      <w:proofErr w:type="spellStart"/>
+      <w:r>
+        <w:rPr>
+          <w:rFonts w:ascii="Abadi Extra Light" w:hAnsi="Abadi Extra Light"/>
+          <w:lang w:val="en-US"/>
+        </w:rPr>
+        <w:t>secondes</w:t>
+      </w:r>
+      <w:proofErr w:type="spellEnd"/>
     </w:p>
     <w:p>
       <w:pPr>
@@ -6896,7 +8205,87 @@
           <w:rFonts w:ascii="Abadi Extra Light" w:hAnsi="Abadi Extra Light"/>
           <w:lang w:val="en-US"/>
         </w:rPr>
-        <w:t>H[souris] M P[souris] K[clic] M P[souris] K[clic]</w:t>
+        <w:t>H[</w:t>
+      </w:r>
+      <w:proofErr w:type="spellStart"/>
+      <w:r>
+        <w:rPr>
+          <w:rFonts w:ascii="Abadi Extra Light" w:hAnsi="Abadi Extra Light"/>
+          <w:lang w:val="en-US"/>
+        </w:rPr>
+        <w:t>souris</w:t>
+      </w:r>
+      <w:proofErr w:type="spellEnd"/>
+      <w:r>
+        <w:rPr>
+          <w:rFonts w:ascii="Abadi Extra Light" w:hAnsi="Abadi Extra Light"/>
+          <w:lang w:val="en-US"/>
+        </w:rPr>
+        <w:t>] M P[</w:t>
+      </w:r>
+      <w:proofErr w:type="spellStart"/>
+      <w:r>
+        <w:rPr>
+          <w:rFonts w:ascii="Abadi Extra Light" w:hAnsi="Abadi Extra Light"/>
+          <w:lang w:val="en-US"/>
+        </w:rPr>
+        <w:t>souris</w:t>
+      </w:r>
+      <w:proofErr w:type="spellEnd"/>
+      <w:r>
+        <w:rPr>
+          <w:rFonts w:ascii="Abadi Extra Light" w:hAnsi="Abadi Extra Light"/>
+          <w:lang w:val="en-US"/>
+        </w:rPr>
+        <w:t>] K[</w:t>
+      </w:r>
+      <w:proofErr w:type="spellStart"/>
+      <w:r>
+        <w:rPr>
+          <w:rFonts w:ascii="Abadi Extra Light" w:hAnsi="Abadi Extra Light"/>
+          <w:lang w:val="en-US"/>
+        </w:rPr>
+        <w:t>clic</w:t>
+      </w:r>
+      <w:proofErr w:type="spellEnd"/>
+      <w:r>
+        <w:rPr>
+          <w:rFonts w:ascii="Abadi Extra Light" w:hAnsi="Abadi Extra Light"/>
+          <w:lang w:val="en-US"/>
+        </w:rPr>
+        <w:t>] M P[</w:t>
+      </w:r>
+      <w:proofErr w:type="spellStart"/>
+      <w:r>
+        <w:rPr>
+          <w:rFonts w:ascii="Abadi Extra Light" w:hAnsi="Abadi Extra Light"/>
+          <w:lang w:val="en-US"/>
+        </w:rPr>
+        <w:t>souris</w:t>
+      </w:r>
+      <w:proofErr w:type="spellEnd"/>
+      <w:r>
+        <w:rPr>
+          <w:rFonts w:ascii="Abadi Extra Light" w:hAnsi="Abadi Extra Light"/>
+          <w:lang w:val="en-US"/>
+        </w:rPr>
+        <w:t>] K[</w:t>
+      </w:r>
+      <w:proofErr w:type="spellStart"/>
+      <w:r>
+        <w:rPr>
+          <w:rFonts w:ascii="Abadi Extra Light" w:hAnsi="Abadi Extra Light"/>
+          <w:lang w:val="en-US"/>
+        </w:rPr>
+        <w:t>clic</w:t>
+      </w:r>
+      <w:proofErr w:type="spellEnd"/>
+      <w:r>
+        <w:rPr>
+          <w:rFonts w:ascii="Abadi Extra Light" w:hAnsi="Abadi Extra Light"/>
+          <w:lang w:val="en-US"/>
+        </w:rPr>
+        <w:t>]</w:t>
       </w:r>
     </w:p>
     <w:p>
@@ -6923,7 +8312,31 @@
           <w:rFonts w:ascii="Abadi Extra Light" w:hAnsi="Abadi Extra Light"/>
           <w:lang w:val="en-US"/>
         </w:rPr>
-        <w:t>On obtient t</w:t>
+        <w:t xml:space="preserve">On </w:t>
+      </w:r>
+      <w:proofErr w:type="spellStart"/>
+      <w:r>
+        <w:rPr>
+          <w:rFonts w:ascii="Abadi Extra Light" w:hAnsi="Abadi Extra Light"/>
+          <w:lang w:val="en-US"/>
+        </w:rPr>
+        <w:t>obtient</w:t>
+      </w:r>
+      <w:proofErr w:type="spellEnd"/>
+      <w:r>
+        <w:rPr>
+          <w:rFonts w:ascii="Abadi Extra Light" w:hAnsi="Abadi Extra Light"/>
+          <w:lang w:val="en-US"/>
+        </w:rPr>
+        <w:t xml:space="preserve"> </w:t>
+      </w:r>
+      <w:proofErr w:type="spellStart"/>
+      <w:r>
+        <w:rPr>
+          <w:rFonts w:ascii="Abadi Extra Light" w:hAnsi="Abadi Extra Light"/>
+          <w:lang w:val="en-US"/>
+        </w:rPr>
+        <w:t>t</w:t>
       </w:r>
       <w:r>
         <w:rPr>
@@ -6933,12 +8346,21 @@
         </w:rPr>
         <w:t>F</w:t>
       </w:r>
-      <w:r>
-        <w:rPr>
-          <w:rFonts w:ascii="Abadi Extra Light" w:hAnsi="Abadi Extra Light"/>
-          <w:lang w:val="en-US"/>
-        </w:rPr>
-        <w:t xml:space="preserve"> = t</w:t>
+      <w:proofErr w:type="spellEnd"/>
+      <w:r>
+        <w:rPr>
+          <w:rFonts w:ascii="Abadi Extra Light" w:hAnsi="Abadi Extra Light"/>
+          <w:lang w:val="en-US"/>
+        </w:rPr>
+        <w:t xml:space="preserve"> = </w:t>
+      </w:r>
+      <w:proofErr w:type="spellStart"/>
+      <w:r>
+        <w:rPr>
+          <w:rFonts w:ascii="Abadi Extra Light" w:hAnsi="Abadi Extra Light"/>
+          <w:lang w:val="en-US"/>
+        </w:rPr>
+        <w:t>t</w:t>
       </w:r>
       <w:r>
         <w:rPr>
@@ -6948,6 +8370,7 @@
         </w:rPr>
         <w:t>H</w:t>
       </w:r>
+      <w:proofErr w:type="spellEnd"/>
       <w:r>
         <w:rPr>
           <w:rFonts w:ascii="Abadi Extra Light" w:hAnsi="Abadi Extra Light"/>
@@ -7125,8 +8548,17 @@
           <w:rFonts w:ascii="Abadi Extra Light" w:hAnsi="Abadi Extra Light"/>
           <w:lang w:val="en-US"/>
         </w:rPr>
-        <w:t xml:space="preserve"> secondes</w:t>
-      </w:r>
+        <w:t xml:space="preserve"> </w:t>
+      </w:r>
+      <w:proofErr w:type="spellStart"/>
+      <w:r>
+        <w:rPr>
+          <w:rFonts w:ascii="Abadi Extra Light" w:hAnsi="Abadi Extra Light"/>
+          <w:lang w:val="en-US"/>
+        </w:rPr>
+        <w:t>secondes</w:t>
+      </w:r>
+      <w:proofErr w:type="spellEnd"/>
     </w:p>
     <w:p>
       <w:pPr>
@@ -7180,7 +8612,87 @@
           <w:rFonts w:ascii="Abadi Extra Light" w:hAnsi="Abadi Extra Light"/>
           <w:lang w:val="en-US"/>
         </w:rPr>
-        <w:t>H[souris] M P[souris] K[clic] M P[souris] K[clic]</w:t>
+        <w:t>H[</w:t>
+      </w:r>
+      <w:proofErr w:type="spellStart"/>
+      <w:r>
+        <w:rPr>
+          <w:rFonts w:ascii="Abadi Extra Light" w:hAnsi="Abadi Extra Light"/>
+          <w:lang w:val="en-US"/>
+        </w:rPr>
+        <w:t>souris</w:t>
+      </w:r>
+      <w:proofErr w:type="spellEnd"/>
+      <w:r>
+        <w:rPr>
+          <w:rFonts w:ascii="Abadi Extra Light" w:hAnsi="Abadi Extra Light"/>
+          <w:lang w:val="en-US"/>
+        </w:rPr>
+        <w:t>] M P[</w:t>
+      </w:r>
+      <w:proofErr w:type="spellStart"/>
+      <w:r>
+        <w:rPr>
+          <w:rFonts w:ascii="Abadi Extra Light" w:hAnsi="Abadi Extra Light"/>
+          <w:lang w:val="en-US"/>
+        </w:rPr>
+        <w:t>souris</w:t>
+      </w:r>
+      <w:proofErr w:type="spellEnd"/>
+      <w:r>
+        <w:rPr>
+          <w:rFonts w:ascii="Abadi Extra Light" w:hAnsi="Abadi Extra Light"/>
+          <w:lang w:val="en-US"/>
+        </w:rPr>
+        <w:t>] K[</w:t>
+      </w:r>
+      <w:proofErr w:type="spellStart"/>
+      <w:r>
+        <w:rPr>
+          <w:rFonts w:ascii="Abadi Extra Light" w:hAnsi="Abadi Extra Light"/>
+          <w:lang w:val="en-US"/>
+        </w:rPr>
+        <w:t>clic</w:t>
+      </w:r>
+      <w:proofErr w:type="spellEnd"/>
+      <w:r>
+        <w:rPr>
+          <w:rFonts w:ascii="Abadi Extra Light" w:hAnsi="Abadi Extra Light"/>
+          <w:lang w:val="en-US"/>
+        </w:rPr>
+        <w:t>] M P[</w:t>
+      </w:r>
+      <w:proofErr w:type="spellStart"/>
+      <w:r>
+        <w:rPr>
+          <w:rFonts w:ascii="Abadi Extra Light" w:hAnsi="Abadi Extra Light"/>
+          <w:lang w:val="en-US"/>
+        </w:rPr>
+        <w:t>souris</w:t>
+      </w:r>
+      <w:proofErr w:type="spellEnd"/>
+      <w:r>
+        <w:rPr>
+          <w:rFonts w:ascii="Abadi Extra Light" w:hAnsi="Abadi Extra Light"/>
+          <w:lang w:val="en-US"/>
+        </w:rPr>
+        <w:t>] K[</w:t>
+      </w:r>
+      <w:proofErr w:type="spellStart"/>
+      <w:r>
+        <w:rPr>
+          <w:rFonts w:ascii="Abadi Extra Light" w:hAnsi="Abadi Extra Light"/>
+          <w:lang w:val="en-US"/>
+        </w:rPr>
+        <w:t>clic</w:t>
+      </w:r>
+      <w:proofErr w:type="spellEnd"/>
+      <w:r>
+        <w:rPr>
+          <w:rFonts w:ascii="Abadi Extra Light" w:hAnsi="Abadi Extra Light"/>
+          <w:lang w:val="en-US"/>
+        </w:rPr>
+        <w:t>]</w:t>
       </w:r>
     </w:p>
     <w:p>
@@ -7207,7 +8719,31 @@
           <w:rFonts w:ascii="Abadi Extra Light" w:hAnsi="Abadi Extra Light"/>
           <w:lang w:val="en-US"/>
         </w:rPr>
-        <w:t>On obtient t</w:t>
+        <w:t xml:space="preserve">On </w:t>
+      </w:r>
+      <w:proofErr w:type="spellStart"/>
+      <w:r>
+        <w:rPr>
+          <w:rFonts w:ascii="Abadi Extra Light" w:hAnsi="Abadi Extra Light"/>
+          <w:lang w:val="en-US"/>
+        </w:rPr>
+        <w:t>obtient</w:t>
+      </w:r>
+      <w:proofErr w:type="spellEnd"/>
+      <w:r>
+        <w:rPr>
+          <w:rFonts w:ascii="Abadi Extra Light" w:hAnsi="Abadi Extra Light"/>
+          <w:lang w:val="en-US"/>
+        </w:rPr>
+        <w:t xml:space="preserve"> </w:t>
+      </w:r>
+      <w:proofErr w:type="spellStart"/>
+      <w:r>
+        <w:rPr>
+          <w:rFonts w:ascii="Abadi Extra Light" w:hAnsi="Abadi Extra Light"/>
+          <w:lang w:val="en-US"/>
+        </w:rPr>
+        <w:t>t</w:t>
       </w:r>
       <w:r>
         <w:rPr>
@@ -7217,6 +8753,7 @@
         </w:rPr>
         <w:t>S</w:t>
       </w:r>
+      <w:proofErr w:type="spellEnd"/>
       <w:r>
         <w:rPr>
           <w:rFonts w:ascii="Abadi Extra Light" w:hAnsi="Abadi Extra Light"/>
@@ -7224,6 +8761,7 @@
         </w:rPr>
         <w:t xml:space="preserve"> = </w:t>
       </w:r>
+      <w:proofErr w:type="spellStart"/>
       <w:r>
         <w:rPr>
           <w:rFonts w:ascii="Abadi Extra Light" w:hAnsi="Abadi Extra Light"/>
@@ -7239,6 +8777,7 @@
         </w:rPr>
         <w:t>H</w:t>
       </w:r>
+      <w:proofErr w:type="spellEnd"/>
       <w:r>
         <w:rPr>
           <w:rFonts w:ascii="Abadi Extra Light" w:hAnsi="Abadi Extra Light"/>
@@ -7472,7 +9011,32 @@
           <w:rFonts w:ascii="Abadi Extra Light" w:hAnsi="Abadi Extra Light"/>
           <w:lang w:val="en-US"/>
         </w:rPr>
-        <w:t xml:space="preserve"> secondes</w:t>
+        <w:t xml:space="preserve"> </w:t>
+      </w:r>
+      <w:proofErr w:type="spellStart"/>
+      <w:r>
+        <w:rPr>
+          <w:rFonts w:ascii="Abadi Extra Light" w:hAnsi="Abadi Extra Light"/>
+          <w:lang w:val="en-US"/>
+        </w:rPr>
+        <w:t>secondes</w:t>
+      </w:r>
+      <w:proofErr w:type="spellEnd"/>
+    </w:p>
+    <w:p>
+      <w:pPr>
+        <w:spacing w:line="259" w:lineRule="auto"/>
+        <w:rPr>
+          <w:rFonts w:ascii="Abadi Extra Light" w:hAnsi="Abadi Extra Light"/>
+          <w:lang w:val="en-US"/>
+        </w:rPr>
+      </w:pPr>
+      <w:r>
+        <w:rPr>
+          <w:rFonts w:ascii="Abadi Extra Light" w:hAnsi="Abadi Extra Light"/>
+          <w:lang w:val="en-US"/>
+        </w:rPr>
+        <w:br w:type="page"/>
       </w:r>
     </w:p>
     <w:p>
@@ -7487,11 +9051,106 @@
     </w:p>
     <w:p>
       <w:pPr>
-        <w:ind w:left="1416"/>
-        <w:rPr>
-          <w:rFonts w:ascii="Abadi Extra Light" w:hAnsi="Abadi Extra Light"/>
-        </w:rPr>
-      </w:pPr>
+        <w:pStyle w:val="Titre2"/>
+        <w:numPr>
+          <w:ilvl w:val="0"/>
+          <w:numId w:val="7"/>
+        </w:numPr>
+        <w:rPr>
+          <w:rFonts w:ascii="Abadi" w:hAnsi="Abadi"/>
+          <w:lang w:val="en-US"/>
+        </w:rPr>
+      </w:pPr>
+      <w:r>
+        <w:rPr>
+          <w:rFonts w:ascii="Abadi" w:hAnsi="Abadi"/>
+          <w:lang w:val="en-US"/>
+        </w:rPr>
+        <w:t>Structuring display</w:t>
+      </w:r>
+    </w:p>
+    <w:p>
+      <w:pPr>
+        <w:pStyle w:val="Titre3"/>
+        <w:numPr>
+          <w:ilvl w:val="0"/>
+          <w:numId w:val="10"/>
+        </w:numPr>
+        <w:rPr>
+          <w:lang w:val="en-US"/>
+        </w:rPr>
+      </w:pPr>
+      <w:proofErr w:type="spellStart"/>
+      <w:r>
+        <w:rPr>
+          <w:rFonts w:ascii="Abadi" w:hAnsi="Abadi"/>
+          <w:color w:val="538135" w:themeColor="accent6" w:themeShade="BF"/>
+          <w:lang w:val="en-US"/>
+        </w:rPr>
+        <w:t>Logscreen</w:t>
+      </w:r>
+      <w:proofErr w:type="spellEnd"/>
+    </w:p>
+    <w:p>
+      <w:pPr>
+        <w:rPr>
+          <w:noProof/>
+        </w:rPr>
+      </w:pPr>
+    </w:p>
+    <w:p>
+      <w:pPr>
+        <w:rPr>
+          <w:lang w:val="en-US"/>
+        </w:rPr>
+      </w:pPr>
+      <w:r>
+        <w:rPr>
+          <w:noProof/>
+        </w:rPr>
+        <w:drawing>
+          <wp:inline distT="0" distB="0" distL="0" distR="0" wp14:anchorId="7B7EDC38" wp14:editId="16945B53">
+            <wp:extent cx="6677025" cy="2961972"/>
+            <wp:effectExtent l="0" t="0" r="0" b="0"/>
+            <wp:docPr id="7" name="Image 7"/>
+            <wp:cNvGraphicFramePr>
+              <a:graphicFrameLocks xmlns:a="http://schemas.openxmlformats.org/drawingml/2006/main" noChangeAspect="1"/>
+            </wp:cNvGraphicFramePr>
+            <a:graphic xmlns:a="http://schemas.openxmlformats.org/drawingml/2006/main">
+              <a:graphicData uri="http://schemas.openxmlformats.org/drawingml/2006/picture">
+                <pic:pic xmlns:pic="http://schemas.openxmlformats.org/drawingml/2006/picture">
+                  <pic:nvPicPr>
+                    <pic:cNvPr id="1" name=""/>
+                    <pic:cNvPicPr/>
+                  </pic:nvPicPr>
+                  <pic:blipFill rotWithShape="1">
+                    <a:blip r:embed="rId9"/>
+                    <a:srcRect t="11649"/>
+                    <a:stretch/>
+                  </pic:blipFill>
+                  <pic:spPr bwMode="auto">
+                    <a:xfrm>
+                      <a:off x="0" y="0"/>
+                      <a:ext cx="6709264" cy="2976273"/>
+                    </a:xfrm>
+                    <a:prstGeom prst="rect">
+                      <a:avLst/>
+                    </a:prstGeom>
+                    <a:ln>
+                      <a:noFill/>
+                    </a:ln>
+                    <a:extLst>
+                      <a:ext uri="{53640926-AAD7-44D8-BBD7-CCE9431645EC}">
+                        <a14:shadowObscured xmlns:a14="http://schemas.microsoft.com/office/drawing/2010/main"/>
+                      </a:ext>
+                    </a:extLst>
+                  </pic:spPr>
+                </pic:pic>
+              </a:graphicData>
+            </a:graphic>
+          </wp:inline>
+        </w:drawing>
+      </w:r>
     </w:p>
     <w:p>
       <w:pPr>
@@ -7511,9 +9170,18 @@
           <w:rFonts w:ascii="Abadi" w:hAnsi="Abadi"/>
           <w:color w:val="FF0000"/>
         </w:rPr>
-        <w:t>Présentation de Poopify</w:t>
+        <w:t xml:space="preserve">Présentation de </w:t>
+      </w:r>
+      <w:proofErr w:type="spellStart"/>
+      <w:r>
+        <w:rPr>
+          <w:rFonts w:ascii="Abadi" w:hAnsi="Abadi"/>
+          <w:color w:val="FF0000"/>
+        </w:rPr>
+        <w:t>Poopify</w:t>
       </w:r>
       <w:bookmarkEnd w:id="5"/>
+      <w:proofErr w:type="spellEnd"/>
     </w:p>
     <w:p>
       <w:pPr>
@@ -7531,9 +9199,17 @@
         <w:rPr>
           <w:rFonts w:ascii="Abadi" w:hAnsi="Abadi"/>
         </w:rPr>
-        <w:t>Qu’est-ce que Poopify</w:t>
+        <w:t xml:space="preserve">Qu’est-ce que </w:t>
+      </w:r>
+      <w:proofErr w:type="spellStart"/>
+      <w:r>
+        <w:rPr>
+          <w:rFonts w:ascii="Abadi" w:hAnsi="Abadi"/>
+        </w:rPr>
+        <w:t>Poopify</w:t>
       </w:r>
       <w:bookmarkEnd w:id="6"/>
+      <w:proofErr w:type="spellEnd"/>
     </w:p>
     <w:p/>
     <w:p>
@@ -7548,20 +9224,69 @@
         <w:rPr>
           <w:rFonts w:ascii="Abadi Extra Light" w:hAnsi="Abadi Extra Light"/>
         </w:rPr>
-        <w:t xml:space="preserve">Notre projet, Poopify, comme expliqué avant est une WebApp qui permet à quiconque de créer son compte et de créer des playlists avec ses musique favorites comme Spotify. </w:t>
-      </w:r>
-      <w:r>
-        <w:rPr>
-          <w:rFonts w:ascii="Abadi Extra Light" w:hAnsi="Abadi Extra Light"/>
-        </w:rPr>
-        <w:t xml:space="preserve">Le </w:t>
-      </w:r>
-      <w:r>
-        <w:rPr>
-          <w:rFonts w:ascii="Abadi Extra Light" w:hAnsi="Abadi Extra Light"/>
-        </w:rPr>
-        <w:lastRenderedPageBreak/>
-        <w:t>principe est très simple, l’utilise peut, grâce à l’api youtube, rechercher des musiques et peut alors l’ajouter à sa playlist, la liker ou juste l’écouter. Toutes ces informations sont stockées dans notre base de données pour que l’utilisateur puisse par la suite écouter sa musique depuis sa playlist sans soucis. L’utilisateur a aussi la possibilité de retrouver les musiques qu’il a liker sur une page dédiée ou encore d’avoir un Top50 de musique. Tout ceci avec une interface simple et responsive pour pouvoir utiliser Poopify aussi bien sur ordinateur, tablette ou téléphone.</w:t>
+        <w:t xml:space="preserve">Notre projet, </w:t>
+      </w:r>
+      <w:proofErr w:type="spellStart"/>
+      <w:r>
+        <w:rPr>
+          <w:rFonts w:ascii="Abadi Extra Light" w:hAnsi="Abadi Extra Light"/>
+        </w:rPr>
+        <w:t>Poopify</w:t>
+      </w:r>
+      <w:proofErr w:type="spellEnd"/>
+      <w:r>
+        <w:rPr>
+          <w:rFonts w:ascii="Abadi Extra Light" w:hAnsi="Abadi Extra Light"/>
+        </w:rPr>
+        <w:t xml:space="preserve">, comme expliqué avant est une </w:t>
+      </w:r>
+      <w:proofErr w:type="spellStart"/>
+      <w:r>
+        <w:rPr>
+          <w:rFonts w:ascii="Abadi Extra Light" w:hAnsi="Abadi Extra Light"/>
+        </w:rPr>
+        <w:t>WebApp</w:t>
+      </w:r>
+      <w:proofErr w:type="spellEnd"/>
+      <w:r>
+        <w:rPr>
+          <w:rFonts w:ascii="Abadi Extra Light" w:hAnsi="Abadi Extra Light"/>
+        </w:rPr>
+        <w:t xml:space="preserve"> qui permet à quiconque de créer son compte et de créer des playlists avec ses musique favorites comme Spotify. </w:t>
+      </w:r>
+      <w:r>
+        <w:rPr>
+          <w:rFonts w:ascii="Abadi Extra Light" w:hAnsi="Abadi Extra Light"/>
+        </w:rPr>
+        <w:t xml:space="preserve">Le principe est très simple, l’utilise peut, grâce à l’api </w:t>
+      </w:r>
+      <w:proofErr w:type="spellStart"/>
+      <w:r>
+        <w:rPr>
+          <w:rFonts w:ascii="Abadi Extra Light" w:hAnsi="Abadi Extra Light"/>
+        </w:rPr>
+        <w:t>youtube</w:t>
+      </w:r>
+      <w:proofErr w:type="spellEnd"/>
+      <w:r>
+        <w:rPr>
+          <w:rFonts w:ascii="Abadi Extra Light" w:hAnsi="Abadi Extra Light"/>
+        </w:rPr>
+        <w:t xml:space="preserve">, rechercher des musiques et peut alors l’ajouter à sa playlist, la liker ou juste l’écouter. Toutes ces informations sont stockées dans notre base de données pour que l’utilisateur puisse par la suite écouter sa musique depuis sa playlist sans soucis. L’utilisateur a aussi la possibilité de retrouver les musiques qu’il a liker sur une page dédiée ou encore d’avoir un Top50 de musique. Tout ceci avec une interface simple et responsive pour pouvoir utiliser </w:t>
+      </w:r>
+      <w:proofErr w:type="spellStart"/>
+      <w:r>
+        <w:rPr>
+          <w:rFonts w:ascii="Abadi Extra Light" w:hAnsi="Abadi Extra Light"/>
+        </w:rPr>
+        <w:t>Poopify</w:t>
+      </w:r>
+      <w:proofErr w:type="spellEnd"/>
+      <w:r>
+        <w:rPr>
+          <w:rFonts w:ascii="Abadi Extra Light" w:hAnsi="Abadi Extra Light"/>
+        </w:rPr>
+        <w:t xml:space="preserve"> aussi bien sur ordinateur, tablette ou téléphone.</w:t>
       </w:r>
     </w:p>
     <w:p/>
@@ -7622,7 +9347,23 @@
           <w:rFonts w:ascii="Abadi Extra Light" w:hAnsi="Abadi Extra Light"/>
           <w:color w:val="000000" w:themeColor="text1"/>
         </w:rPr>
-        <w:t>La page d’accueil apparaît directement après le logscreen, elle regroupe l’ensemble des éléments enregistré</w:t>
+        <w:t xml:space="preserve">La page d’accueil apparaît directement après le </w:t>
+      </w:r>
+      <w:proofErr w:type="spellStart"/>
+      <w:r>
+        <w:rPr>
+          <w:rFonts w:ascii="Abadi Extra Light" w:hAnsi="Abadi Extra Light"/>
+          <w:color w:val="000000" w:themeColor="text1"/>
+        </w:rPr>
+        <w:t>logscreen</w:t>
+      </w:r>
+      <w:proofErr w:type="spellEnd"/>
+      <w:r>
+        <w:rPr>
+          <w:rFonts w:ascii="Abadi Extra Light" w:hAnsi="Abadi Extra Light"/>
+          <w:color w:val="000000" w:themeColor="text1"/>
+        </w:rPr>
+        <w:t>, elle regroupe l’ensemble des éléments enregistré</w:t>
       </w:r>
       <w:r>
         <w:rPr>
@@ -7667,7 +9408,47 @@
           <w:rFonts w:ascii="Abadi Extra Light" w:hAnsi="Abadi Extra Light"/>
           <w:color w:val="000000" w:themeColor="text1"/>
         </w:rPr>
-        <w:t>C’est pourquoi le contenu de chaque playlist est affiché à l’aide d’un carousel/slider pour contrôler le nombre d’élément affiché en fonction de la largeur de la fenêtre. De plus, les musiques sont représentées à l’aide de petit</w:t>
+        <w:t xml:space="preserve">C’est pourquoi le contenu de chaque playlist est affiché à l’aide d’un </w:t>
+      </w:r>
+      <w:proofErr w:type="spellStart"/>
+      <w:r>
+        <w:rPr>
+          <w:rFonts w:ascii="Abadi Extra Light" w:hAnsi="Abadi Extra Light"/>
+          <w:color w:val="000000" w:themeColor="text1"/>
+        </w:rPr>
+        <w:t>carousel</w:t>
+      </w:r>
+      <w:proofErr w:type="spellEnd"/>
+      <w:r>
+        <w:rPr>
+          <w:rFonts w:ascii="Abadi Extra Light" w:hAnsi="Abadi Extra Light"/>
+          <w:color w:val="000000" w:themeColor="text1"/>
+        </w:rPr>
+        <w:t>/</w:t>
+      </w:r>
+      <w:proofErr w:type="spellStart"/>
+      <w:r>
+        <w:rPr>
+          <w:rFonts w:ascii="Abadi Extra Light" w:hAnsi="Abadi Extra Light"/>
+          <w:color w:val="000000" w:themeColor="text1"/>
+        </w:rPr>
+        <w:t>slider</w:t>
+      </w:r>
+      <w:proofErr w:type="spellEnd"/>
+      <w:r>
+        <w:rPr>
+          <w:rFonts w:ascii="Abadi Extra Light" w:hAnsi="Abadi Extra Light"/>
+          <w:color w:val="000000" w:themeColor="text1"/>
+        </w:rPr>
+        <w:t xml:space="preserve"> pour contrôler le nombre d’élément affiché en fonction de la largeur de la fenêtre. De plus, les </w:t>
+      </w:r>
+      <w:r>
+        <w:rPr>
+          <w:rFonts w:ascii="Abadi Extra Light" w:hAnsi="Abadi Extra Light"/>
+          <w:color w:val="000000" w:themeColor="text1"/>
+        </w:rPr>
+        <w:lastRenderedPageBreak/>
+        <w:t>musiques sont représentées à l’aide de petit</w:t>
       </w:r>
       <w:r>
         <w:rPr>
@@ -7731,6 +9512,7 @@
         </w:rPr>
       </w:pPr>
       <w:bookmarkStart w:id="9" w:name="_Toc41842318"/>
+      <w:proofErr w:type="spellStart"/>
       <w:r>
         <w:rPr>
           <w:rFonts w:ascii="Abadi" w:hAnsi="Abadi"/>
@@ -7739,6 +9521,7 @@
         <w:t>Logscreen</w:t>
       </w:r>
       <w:bookmarkEnd w:id="9"/>
+      <w:proofErr w:type="spellEnd"/>
     </w:p>
     <w:p/>
     <w:p>
@@ -7755,7 +9538,39 @@
           <w:rFonts w:ascii="Abadi Extra Light" w:hAnsi="Abadi Extra Light"/>
           <w:color w:val="000000" w:themeColor="text1"/>
         </w:rPr>
-        <w:t>Le logscreen est la première chose que voit l’utilisateur quand il se connecte sur Poopify. L’interface ce devait d’être simple et facile d’accès pour de pas décourager l’utilisateur avant même qu’il ne se connecte. On peut donc y retrouver deux fonctions :</w:t>
+        <w:t xml:space="preserve">Le </w:t>
+      </w:r>
+      <w:proofErr w:type="spellStart"/>
+      <w:r>
+        <w:rPr>
+          <w:rFonts w:ascii="Abadi Extra Light" w:hAnsi="Abadi Extra Light"/>
+          <w:color w:val="000000" w:themeColor="text1"/>
+        </w:rPr>
+        <w:t>logscreen</w:t>
+      </w:r>
+      <w:proofErr w:type="spellEnd"/>
+      <w:r>
+        <w:rPr>
+          <w:rFonts w:ascii="Abadi Extra Light" w:hAnsi="Abadi Extra Light"/>
+          <w:color w:val="000000" w:themeColor="text1"/>
+        </w:rPr>
+        <w:t xml:space="preserve"> est la première chose que voit l’utilisateur quand il se connecte sur </w:t>
+      </w:r>
+      <w:proofErr w:type="spellStart"/>
+      <w:r>
+        <w:rPr>
+          <w:rFonts w:ascii="Abadi Extra Light" w:hAnsi="Abadi Extra Light"/>
+          <w:color w:val="000000" w:themeColor="text1"/>
+        </w:rPr>
+        <w:t>Poopify</w:t>
+      </w:r>
+      <w:proofErr w:type="spellEnd"/>
+      <w:r>
+        <w:rPr>
+          <w:rFonts w:ascii="Abadi Extra Light" w:hAnsi="Abadi Extra Light"/>
+          <w:color w:val="000000" w:themeColor="text1"/>
+        </w:rPr>
+        <w:t>. L’interface ce devait d’être simple et facile d’accès pour de pas décourager l’utilisateur avant même qu’il ne se connecte. On peut donc y retrouver deux fonctions :</w:t>
       </w:r>
     </w:p>
     <w:p>
@@ -7914,14 +9729,21 @@
         <w:rPr>
           <w:rFonts w:ascii="Abadi Extra Light" w:hAnsi="Abadi Extra Light"/>
         </w:rPr>
-        <w:t xml:space="preserve">est celui qui s’occupe de l’affichage des playlists et de la gestion des musiques dans ces playlists. Ce component s’occupe alors d’afficher les musiques en fonction de l’id de playlist sélectionnée. Cela est possible grâce aux requêtes PHP de notre api. Les musiques s’affichent en ligne les unes après les autres et propose 3 </w:t>
-      </w:r>
-      <w:r>
-        <w:rPr>
-          <w:rFonts w:ascii="Abadi Extra Light" w:hAnsi="Abadi Extra Light"/>
-        </w:rPr>
-        <w:lastRenderedPageBreak/>
-        <w:t xml:space="preserve">options. Jouer la musique pour pouvoir l’écouter, liker la musique ou encore de supprimer la musique de la playlist. Cette dernière sera alors </w:t>
+        <w:t xml:space="preserve">est celui qui s’occupe de l’affichage des playlists et de la gestion des musiques dans ces playlists. Ce component s’occupe alors d’afficher les musiques en fonction de </w:t>
+      </w:r>
+      <w:proofErr w:type="spellStart"/>
+      <w:r>
+        <w:rPr>
+          <w:rFonts w:ascii="Abadi Extra Light" w:hAnsi="Abadi Extra Light"/>
+        </w:rPr>
+        <w:t>l’id</w:t>
+      </w:r>
+      <w:proofErr w:type="spellEnd"/>
+      <w:r>
+        <w:rPr>
+          <w:rFonts w:ascii="Abadi Extra Light" w:hAnsi="Abadi Extra Light"/>
+        </w:rPr>
+        <w:t xml:space="preserve"> de playlist sélectionnée. Cela est possible grâce aux requêtes PHP de notre api. Les musiques s’affichent en ligne les unes après les autres et propose 3 options. Jouer la musique pour pouvoir l’écouter, liker la musique ou encore de supprimer la musique de la playlist. Cette dernière sera alors </w:t>
       </w:r>
       <w:r>
         <w:rPr>
@@ -8038,12 +9860,21 @@
         </w:rPr>
       </w:pPr>
       <w:bookmarkStart w:id="13" w:name="_Toc41842322"/>
+      <w:proofErr w:type="spellStart"/>
       <w:r>
         <w:rPr>
           <w:rFonts w:ascii="Abadi" w:hAnsi="Abadi"/>
           <w:color w:val="538135" w:themeColor="accent6" w:themeShade="BF"/>
         </w:rPr>
-        <w:t>Search-bar</w:t>
+        <w:t>Search</w:t>
+      </w:r>
+      <w:proofErr w:type="spellEnd"/>
+      <w:r>
+        <w:rPr>
+          <w:rFonts w:ascii="Abadi" w:hAnsi="Abadi"/>
+          <w:color w:val="538135" w:themeColor="accent6" w:themeShade="BF"/>
+        </w:rPr>
+        <w:t>-bar</w:t>
       </w:r>
       <w:bookmarkEnd w:id="13"/>
     </w:p>
@@ -8059,7 +9890,63 @@
         <w:rPr>
           <w:rFonts w:ascii="Abadi Extra Light" w:hAnsi="Abadi Extra Light"/>
         </w:rPr>
-        <w:t>La search bar est un des components les plus importants de poopify car il permet de faire les recherches de musiques. Cette dernière fonctionne grâce à l’api youtube. Nous faisons un lien direct entre l’input de la barre de recherche et nous l’envoyons par l’api youtube au moteur de recherche du site qui nous affiche des résultats en rapport avec notre recherche. Ces résultats sont alors directement affichés et nous avons 3 actions possibles. Nous pouvons :</w:t>
+        <w:t xml:space="preserve">La </w:t>
+      </w:r>
+      <w:proofErr w:type="spellStart"/>
+      <w:r>
+        <w:rPr>
+          <w:rFonts w:ascii="Abadi Extra Light" w:hAnsi="Abadi Extra Light"/>
+        </w:rPr>
+        <w:t>search</w:t>
+      </w:r>
+      <w:proofErr w:type="spellEnd"/>
+      <w:r>
+        <w:rPr>
+          <w:rFonts w:ascii="Abadi Extra Light" w:hAnsi="Abadi Extra Light"/>
+        </w:rPr>
+        <w:t xml:space="preserve"> bar est un des components les plus importants de </w:t>
+      </w:r>
+      <w:proofErr w:type="spellStart"/>
+      <w:r>
+        <w:rPr>
+          <w:rFonts w:ascii="Abadi Extra Light" w:hAnsi="Abadi Extra Light"/>
+        </w:rPr>
+        <w:t>poopify</w:t>
+      </w:r>
+      <w:proofErr w:type="spellEnd"/>
+      <w:r>
+        <w:rPr>
+          <w:rFonts w:ascii="Abadi Extra Light" w:hAnsi="Abadi Extra Light"/>
+        </w:rPr>
+        <w:t xml:space="preserve"> car il permet de faire les recherches de musiques. Cette dernière fonctionne grâce à l’api </w:t>
+      </w:r>
+      <w:proofErr w:type="spellStart"/>
+      <w:r>
+        <w:rPr>
+          <w:rFonts w:ascii="Abadi Extra Light" w:hAnsi="Abadi Extra Light"/>
+        </w:rPr>
+        <w:t>youtube</w:t>
+      </w:r>
+      <w:proofErr w:type="spellEnd"/>
+      <w:r>
+        <w:rPr>
+          <w:rFonts w:ascii="Abadi Extra Light" w:hAnsi="Abadi Extra Light"/>
+        </w:rPr>
+        <w:t xml:space="preserve">. Nous faisons un lien direct entre l’input de la barre de recherche et nous l’envoyons par l’api </w:t>
+      </w:r>
+      <w:proofErr w:type="spellStart"/>
+      <w:r>
+        <w:rPr>
+          <w:rFonts w:ascii="Abadi Extra Light" w:hAnsi="Abadi Extra Light"/>
+        </w:rPr>
+        <w:t>youtube</w:t>
+      </w:r>
+      <w:proofErr w:type="spellEnd"/>
+      <w:r>
+        <w:rPr>
+          <w:rFonts w:ascii="Abadi Extra Light" w:hAnsi="Abadi Extra Light"/>
+        </w:rPr>
+        <w:t xml:space="preserve"> au moteur de recherche du site qui nous affiche des résultats en rapport avec notre recherche. Ces résultats sont alors directement affichés et nous avons 3 actions possibles. Nous pouvons :</w:t>
       </w:r>
     </w:p>
     <w:p>
@@ -8077,6 +9964,7 @@
         <w:rPr>
           <w:rFonts w:ascii="Abadi Extra Light" w:hAnsi="Abadi Extra Light"/>
         </w:rPr>
+        <w:lastRenderedPageBreak/>
         <w:t>Jouer la musique</w:t>
       </w:r>
     </w:p>
@@ -8180,6 +10068,7 @@
         </w:rPr>
       </w:pPr>
       <w:bookmarkStart w:id="15" w:name="_Toc41842324"/>
+      <w:proofErr w:type="spellStart"/>
       <w:r>
         <w:rPr>
           <w:rFonts w:ascii="Abadi" w:hAnsi="Abadi"/>
@@ -8188,6 +10077,7 @@
         <w:t>Sidenav</w:t>
       </w:r>
       <w:bookmarkEnd w:id="15"/>
+      <w:proofErr w:type="spellEnd"/>
     </w:p>
     <w:p/>
     <w:p>
@@ -8255,8 +10145,16 @@
         <w:rPr>
           <w:rFonts w:ascii="Abadi Extra Light" w:hAnsi="Abadi Extra Light"/>
         </w:rPr>
-        <w:t>Le Top pour voir le Top50 des musiques sur Poopify</w:t>
-      </w:r>
+        <w:t xml:space="preserve">Le Top pour voir le Top50 des musiques sur </w:t>
+      </w:r>
+      <w:proofErr w:type="spellStart"/>
+      <w:r>
+        <w:rPr>
+          <w:rFonts w:ascii="Abadi Extra Light" w:hAnsi="Abadi Extra Light"/>
+        </w:rPr>
+        <w:t>Poopify</w:t>
+      </w:r>
+      <w:proofErr w:type="spellEnd"/>
     </w:p>
     <w:p>
       <w:pPr>
@@ -8327,7 +10225,21 @@
         <w:rPr>
           <w:rFonts w:ascii="Abadi Extra Light" w:hAnsi="Abadi Extra Light"/>
         </w:rPr>
-        <w:t>La déconnexion pour pouvoir se déconnecter de Poopify.</w:t>
+        <w:t xml:space="preserve">La déconnexion pour pouvoir se déconnecter de </w:t>
+      </w:r>
+      <w:proofErr w:type="spellStart"/>
+      <w:r>
+        <w:rPr>
+          <w:rFonts w:ascii="Abadi Extra Light" w:hAnsi="Abadi Extra Light"/>
+        </w:rPr>
+        <w:t>Poopify</w:t>
+      </w:r>
+      <w:proofErr w:type="spellEnd"/>
+      <w:r>
+        <w:rPr>
+          <w:rFonts w:ascii="Abadi Extra Light" w:hAnsi="Abadi Extra Light"/>
+        </w:rPr>
+        <w:t>.</w:t>
       </w:r>
     </w:p>
     <w:p>
@@ -8392,7 +10304,35 @@
         <w:rPr>
           <w:rFonts w:ascii="Abadi Extra Light" w:hAnsi="Abadi Extra Light"/>
         </w:rPr>
-        <w:t xml:space="preserve">qui est de la page qui affiche le top, dans un premier l’idée aurait été de récupérer une playlist youtube qui s’actualise mais cela aurait été trop compliqué à faire car il aurait fallu effectuer différentes recherches sur une api déjà limité. Nous avons donc opté pour une base de données que nous avons remplit avec l’aide de différentes personnes pour avoir des avis différents. Nous avons alors créé la base de données avec 50 musiques et elles sont alors simplement affichés lorsque l’utilisateur se dirige vers la rubrique correspondante. Chaque musique peut être ajouté à une playlist, liker ou juste jouée. </w:t>
+        <w:t xml:space="preserve">qui est de la page qui affiche le top, dans un premier l’idée aurait été de récupérer une playlist </w:t>
+      </w:r>
+      <w:proofErr w:type="spellStart"/>
+      <w:r>
+        <w:rPr>
+          <w:rFonts w:ascii="Abadi Extra Light" w:hAnsi="Abadi Extra Light"/>
+        </w:rPr>
+        <w:t>youtube</w:t>
+      </w:r>
+      <w:proofErr w:type="spellEnd"/>
+      <w:r>
+        <w:rPr>
+          <w:rFonts w:ascii="Abadi Extra Light" w:hAnsi="Abadi Extra Light"/>
+        </w:rPr>
+        <w:t xml:space="preserve"> qui s’actualise mais cela aurait été trop compliqué à faire car il aurait fallu effectuer différentes recherches sur une api déjà limité. Nous avons donc opté pour une base de données que nous avons </w:t>
+      </w:r>
+      <w:proofErr w:type="spellStart"/>
+      <w:r>
+        <w:rPr>
+          <w:rFonts w:ascii="Abadi Extra Light" w:hAnsi="Abadi Extra Light"/>
+        </w:rPr>
+        <w:t>remplit</w:t>
+      </w:r>
+      <w:proofErr w:type="spellEnd"/>
+      <w:r>
+        <w:rPr>
+          <w:rFonts w:ascii="Abadi Extra Light" w:hAnsi="Abadi Extra Light"/>
+        </w:rPr>
+        <w:t xml:space="preserve"> avec l’aide de différentes personnes pour avoir des avis différents. Nous avons alors créé la base de données avec 50 musiques et elles sont alors simplement affichés lorsque l’utilisateur se dirige vers la rubrique correspondante. Chaque musique peut être ajouté à une playlist, liker ou juste jouée. </w:t>
       </w:r>
       <w:r>
         <w:rPr>
@@ -8488,7 +10428,21 @@
         <w:rPr>
           <w:rFonts w:ascii="Abadi Extra Light" w:hAnsi="Abadi Extra Light"/>
         </w:rPr>
-        <w:t xml:space="preserve">La page like comporte l’ensemble des musiques favorites et se comporte comme une autre playlist. Pour remplir celle-ci il suffit de cliquer sur le cœur à coté d’une musique. </w:t>
+        <w:t xml:space="preserve">La page like comporte l’ensemble des musiques favorites et se comporte comme une autre playlist. Pour remplir celle-ci il suffit de cliquer sur le cœur à </w:t>
+      </w:r>
+      <w:proofErr w:type="spellStart"/>
+      <w:r>
+        <w:rPr>
+          <w:rFonts w:ascii="Abadi Extra Light" w:hAnsi="Abadi Extra Light"/>
+        </w:rPr>
+        <w:t>coté</w:t>
+      </w:r>
+      <w:proofErr w:type="spellEnd"/>
+      <w:r>
+        <w:rPr>
+          <w:rFonts w:ascii="Abadi Extra Light" w:hAnsi="Abadi Extra Light"/>
+        </w:rPr>
+        <w:t xml:space="preserve"> d’une musique. </w:t>
       </w:r>
       <w:r>
         <w:rPr>
@@ -8514,6 +10468,7 @@
         <w:rPr>
           <w:rFonts w:ascii="Abadi" w:hAnsi="Abadi"/>
         </w:rPr>
+        <w:lastRenderedPageBreak/>
         <w:t>Visuels</w:t>
       </w:r>
       <w:bookmarkEnd w:id="18"/>
@@ -8591,7 +10546,21 @@
         <w:rPr>
           <w:rFonts w:ascii="Abadi Extra Light" w:hAnsi="Abadi Extra Light"/>
         </w:rPr>
-        <w:t xml:space="preserve">de poopify nous avons fait face à de nombreux problèmes plus ou moins compliqués. Dans un premier temps nous avons dû apprendre ce nouveau langage totalement inconnu à l’époque. Il nous a fallu comprendre comment s’imbriquent les composants et comment agencer le projet. Une fois cette première partie faite, </w:t>
+        <w:t xml:space="preserve">de </w:t>
+      </w:r>
+      <w:proofErr w:type="spellStart"/>
+      <w:r>
+        <w:rPr>
+          <w:rFonts w:ascii="Abadi Extra Light" w:hAnsi="Abadi Extra Light"/>
+        </w:rPr>
+        <w:t>poopify</w:t>
+      </w:r>
+      <w:proofErr w:type="spellEnd"/>
+      <w:r>
+        <w:rPr>
+          <w:rFonts w:ascii="Abadi Extra Light" w:hAnsi="Abadi Extra Light"/>
+        </w:rPr>
+        <w:t xml:space="preserve"> nous avons fait face à de nombreux problèmes plus ou moins compliqués. Dans un premier temps nous avons dû apprendre ce nouveau langage totalement inconnu à l’époque. Il nous a fallu comprendre comment s’imbriquent les composants et comment agencer le projet. Une fois cette première partie faite, </w:t>
       </w:r>
       <w:r>
         <w:rPr>
@@ -8603,7 +10572,21 @@
         <w:rPr>
           <w:rFonts w:ascii="Abadi Extra Light" w:hAnsi="Abadi Extra Light"/>
         </w:rPr>
-        <w:t xml:space="preserve"> étaient principalement la portabilité de l’application ainsi que de nombreux problèmes avec les liens back-end.</w:t>
+        <w:t xml:space="preserve"> étaient principalement la portabilité de l’application ainsi que de nombreux problèmes avec les liens </w:t>
+      </w:r>
+      <w:proofErr w:type="spellStart"/>
+      <w:r>
+        <w:rPr>
+          <w:rFonts w:ascii="Abadi Extra Light" w:hAnsi="Abadi Extra Light"/>
+        </w:rPr>
+        <w:t>back-end</w:t>
+      </w:r>
+      <w:proofErr w:type="spellEnd"/>
+      <w:r>
+        <w:rPr>
+          <w:rFonts w:ascii="Abadi Extra Light" w:hAnsi="Abadi Extra Light"/>
+        </w:rPr>
+        <w:t>.</w:t>
       </w:r>
     </w:p>
     <w:p>
@@ -8673,7 +10656,7 @@
       <w:bookmarkEnd w:id="22"/>
     </w:p>
     <w:sectPr>
-      <w:footerReference w:type="default" r:id="rId9"/>
+      <w:footerReference w:type="default" r:id="rId10"/>
       <w:pgSz w:w="11906" w:h="16838"/>
       <w:pgMar w:top="1417" w:right="1417" w:bottom="1417" w:left="1417" w:header="708" w:footer="708" w:gutter="0"/>
       <w:pgNumType w:start="0"/>
@@ -8720,6 +10703,7 @@
         <w:docPartUnique/>
       </w:docPartObj>
     </w:sdtPr>
+    <w:sdtEndPr/>
     <w:sdtContent>
       <w:p>
         <w:pPr>
@@ -8780,9 +10764,9 @@
 <file path=word/numbering.xml><?xml version="1.0" encoding="utf-8"?>
 <w:numbering xmlns:wpc="http://schemas.microsoft.com/office/word/2010/wordprocessingCanvas" xmlns:cx="http://schemas.microsoft.com/office/drawing/2014/chartex" xmlns:cx1="http://schemas.microsoft.com/office/drawing/2015/9/8/chartex" xmlns:cx2="http://schemas.microsoft.com/office/drawing/2015/10/21/chartex" xmlns:cx3="http://schemas.microsoft.com/office/drawing/2016/5/9/chartex" xmlns:cx4="http://schemas.microsoft.com/office/drawing/2016/5/10/chartex" xmlns:cx5="http://schemas.microsoft.com/office/drawing/2016/5/11/chartex" xmlns:cx6="http://schemas.microsoft.com/office/drawing/2016/5/12/chartex" xmlns:cx7="http://schemas.microsoft.com/office/drawing/2016/5/13/chartex" xmlns:cx8="http://schemas.microsoft.com/office/drawing/2016/5/14/chartex" xmlns:mc="http://schemas.openxmlformats.org/markup-compatibility/2006" xmlns:aink="http://schemas.microsoft.com/office/drawing/2016/ink" xmlns:am3d="http://schemas.microsoft.com/office/drawing/2017/model3d" xmlns:o="urn:schemas-microsoft-com:office:office" xmlns:r="http://schemas.openxmlformats.org/officeDocument/2006/relationships" xmlns:m="http://schemas.openxmlformats.org/officeDocument/2006/math" xmlns:v="urn:schemas-microsoft-com:vml" xmlns:wp14="http://schemas.microsoft.com/office/word/2010/wordprocessingDrawing" xmlns:wp="http://schemas.openxmlformats.org/drawingml/2006/wordprocessingDrawing" xmlns:w10="urn:schemas-microsoft-com:office:word" xmlns:w="http://schemas.openxmlformats.org/wordprocessingml/2006/main" xmlns:w14="http://schemas.microsoft.com/office/word/2010/wordml" xmlns:w15="http://schemas.microsoft.com/office/word/2012/wordml" xmlns:w16cex="http://schemas.microsoft.com/office/word/2018/wordml/cex" xmlns:w16cid="http://schemas.microsoft.com/office/word/2016/wordml/cid" xmlns:w16="http://schemas.microsoft.com/office/word/2018/wordml" xmlns:w16se="http://schemas.microsoft.com/office/word/2015/wordml/symex" xmlns:wpg="http://schemas.microsoft.com/office/word/2010/wordprocessingGroup" xmlns:wpi="http://schemas.microsoft.com/office/word/2010/wordprocessingInk" xmlns:wne="http://schemas.microsoft.com/office/word/2006/wordml" xmlns:wps="http://schemas.microsoft.com/office/word/2010/wordprocessingShape" mc:Ignorable="w14 w15 w16se w16cid w16 w16cex wp14">
   <w:abstractNum w:abstractNumId="0" w15:restartNumberingAfterBreak="0">
-    <w:nsid w:val="022F038D"/>
+    <w:nsid w:val="01CD3913"/>
     <w:multiLevelType w:val="hybridMultilevel"/>
-    <w:tmpl w:val="A1F25C84"/>
+    <w:tmpl w:val="5DB08D96"/>
     <w:lvl w:ilvl="0" w:tplc="040C0017">
       <w:start w:val="1"/>
       <w:numFmt w:val="lowerLetter"/>
@@ -8869,16 +10853,16 @@
     </w:lvl>
   </w:abstractNum>
   <w:abstractNum w:abstractNumId="1" w15:restartNumberingAfterBreak="0">
-    <w:nsid w:val="02DB3EAB"/>
+    <w:nsid w:val="022F038D"/>
     <w:multiLevelType w:val="hybridMultilevel"/>
-    <w:tmpl w:val="804E9B5E"/>
-    <w:lvl w:ilvl="0" w:tplc="513A952E">
+    <w:tmpl w:val="A1F25C84"/>
+    <w:lvl w:ilvl="0" w:tplc="040C0017">
       <w:start w:val="1"/>
-      <w:numFmt w:val="upperRoman"/>
+      <w:numFmt w:val="lowerLetter"/>
       <w:lvlText w:val="%1)"/>
       <w:lvlJc w:val="left"/>
       <w:pPr>
-        <w:ind w:left="1080" w:hanging="720"/>
+        <w:ind w:left="1428" w:hanging="360"/>
       </w:pPr>
       <w:rPr>
         <w:rFonts w:hint="default"/>
@@ -8890,7 +10874,7 @@
       <w:lvlText w:val="%2."/>
       <w:lvlJc w:val="left"/>
       <w:pPr>
-        <w:ind w:left="1440" w:hanging="360"/>
+        <w:ind w:left="2148" w:hanging="360"/>
       </w:pPr>
     </w:lvl>
     <w:lvl w:ilvl="2" w:tplc="040C001B" w:tentative="1">
@@ -8899,7 +10883,7 @@
       <w:lvlText w:val="%3."/>
       <w:lvlJc w:val="right"/>
       <w:pPr>
-        <w:ind w:left="2160" w:hanging="180"/>
+        <w:ind w:left="2868" w:hanging="180"/>
       </w:pPr>
     </w:lvl>
     <w:lvl w:ilvl="3" w:tplc="040C000F" w:tentative="1">
@@ -8908,7 +10892,7 @@
       <w:lvlText w:val="%4."/>
       <w:lvlJc w:val="left"/>
       <w:pPr>
-        <w:ind w:left="2880" w:hanging="360"/>
+        <w:ind w:left="3588" w:hanging="360"/>
       </w:pPr>
     </w:lvl>
     <w:lvl w:ilvl="4" w:tplc="040C0019" w:tentative="1">
@@ -8917,7 +10901,7 @@
       <w:lvlText w:val="%5."/>
       <w:lvlJc w:val="left"/>
       <w:pPr>
-        <w:ind w:left="3600" w:hanging="360"/>
+        <w:ind w:left="4308" w:hanging="360"/>
       </w:pPr>
     </w:lvl>
     <w:lvl w:ilvl="5" w:tplc="040C001B" w:tentative="1">
@@ -8926,7 +10910,7 @@
       <w:lvlText w:val="%6."/>
       <w:lvlJc w:val="right"/>
       <w:pPr>
-        <w:ind w:left="4320" w:hanging="180"/>
+        <w:ind w:left="5028" w:hanging="180"/>
       </w:pPr>
     </w:lvl>
     <w:lvl w:ilvl="6" w:tplc="040C000F" w:tentative="1">
@@ -8935,7 +10919,7 @@
       <w:lvlText w:val="%7."/>
       <w:lvlJc w:val="left"/>
       <w:pPr>
-        <w:ind w:left="5040" w:hanging="360"/>
+        <w:ind w:left="5748" w:hanging="360"/>
       </w:pPr>
     </w:lvl>
     <w:lvl w:ilvl="7" w:tplc="040C0019" w:tentative="1">
@@ -8944,7 +10928,7 @@
       <w:lvlText w:val="%8."/>
       <w:lvlJc w:val="left"/>
       <w:pPr>
-        <w:ind w:left="5760" w:hanging="360"/>
+        <w:ind w:left="6468" w:hanging="360"/>
       </w:pPr>
     </w:lvl>
     <w:lvl w:ilvl="8" w:tplc="040C001B" w:tentative="1">
@@ -8953,21 +10937,21 @@
       <w:lvlText w:val="%9."/>
       <w:lvlJc w:val="right"/>
       <w:pPr>
-        <w:ind w:left="6480" w:hanging="180"/>
+        <w:ind w:left="7188" w:hanging="180"/>
       </w:pPr>
     </w:lvl>
   </w:abstractNum>
   <w:abstractNum w:abstractNumId="2" w15:restartNumberingAfterBreak="0">
-    <w:nsid w:val="15AC09C5"/>
+    <w:nsid w:val="02DB3EAB"/>
     <w:multiLevelType w:val="hybridMultilevel"/>
-    <w:tmpl w:val="4CD4E7E2"/>
-    <w:lvl w:ilvl="0" w:tplc="040C0011">
+    <w:tmpl w:val="804E9B5E"/>
+    <w:lvl w:ilvl="0" w:tplc="513A952E">
       <w:start w:val="1"/>
-      <w:numFmt w:val="decimal"/>
+      <w:numFmt w:val="upperRoman"/>
       <w:lvlText w:val="%1)"/>
       <w:lvlJc w:val="left"/>
       <w:pPr>
-        <w:ind w:left="1068" w:hanging="360"/>
+        <w:ind w:left="1080" w:hanging="720"/>
       </w:pPr>
       <w:rPr>
         <w:rFonts w:hint="default"/>
@@ -8979,7 +10963,7 @@
       <w:lvlText w:val="%2."/>
       <w:lvlJc w:val="left"/>
       <w:pPr>
-        <w:ind w:left="1788" w:hanging="360"/>
+        <w:ind w:left="1440" w:hanging="360"/>
       </w:pPr>
     </w:lvl>
     <w:lvl w:ilvl="2" w:tplc="040C001B" w:tentative="1">
@@ -8988,7 +10972,7 @@
       <w:lvlText w:val="%3."/>
       <w:lvlJc w:val="right"/>
       <w:pPr>
-        <w:ind w:left="2508" w:hanging="180"/>
+        <w:ind w:left="2160" w:hanging="180"/>
       </w:pPr>
     </w:lvl>
     <w:lvl w:ilvl="3" w:tplc="040C000F" w:tentative="1">
@@ -8997,7 +10981,7 @@
       <w:lvlText w:val="%4."/>
       <w:lvlJc w:val="left"/>
       <w:pPr>
-        <w:ind w:left="3228" w:hanging="360"/>
+        <w:ind w:left="2880" w:hanging="360"/>
       </w:pPr>
     </w:lvl>
     <w:lvl w:ilvl="4" w:tplc="040C0019" w:tentative="1">
@@ -9006,7 +10990,7 @@
       <w:lvlText w:val="%5."/>
       <w:lvlJc w:val="left"/>
       <w:pPr>
-        <w:ind w:left="3948" w:hanging="360"/>
+        <w:ind w:left="3600" w:hanging="360"/>
       </w:pPr>
     </w:lvl>
     <w:lvl w:ilvl="5" w:tplc="040C001B" w:tentative="1">
@@ -9015,7 +10999,7 @@
       <w:lvlText w:val="%6."/>
       <w:lvlJc w:val="right"/>
       <w:pPr>
-        <w:ind w:left="4668" w:hanging="180"/>
+        <w:ind w:left="4320" w:hanging="180"/>
       </w:pPr>
     </w:lvl>
     <w:lvl w:ilvl="6" w:tplc="040C000F" w:tentative="1">
@@ -9024,7 +11008,7 @@
       <w:lvlText w:val="%7."/>
       <w:lvlJc w:val="left"/>
       <w:pPr>
-        <w:ind w:left="5388" w:hanging="360"/>
+        <w:ind w:left="5040" w:hanging="360"/>
       </w:pPr>
     </w:lvl>
     <w:lvl w:ilvl="7" w:tplc="040C0019" w:tentative="1">
@@ -9033,7 +11017,7 @@
       <w:lvlText w:val="%8."/>
       <w:lvlJc w:val="left"/>
       <w:pPr>
-        <w:ind w:left="6108" w:hanging="360"/>
+        <w:ind w:left="5760" w:hanging="360"/>
       </w:pPr>
     </w:lvl>
     <w:lvl w:ilvl="8" w:tplc="040C001B" w:tentative="1">
@@ -9042,11 +11026,100 @@
       <w:lvlText w:val="%9."/>
       <w:lvlJc w:val="right"/>
       <w:pPr>
-        <w:ind w:left="6828" w:hanging="180"/>
+        <w:ind w:left="6480" w:hanging="180"/>
       </w:pPr>
     </w:lvl>
   </w:abstractNum>
   <w:abstractNum w:abstractNumId="3" w15:restartNumberingAfterBreak="0">
+    <w:nsid w:val="15AC09C5"/>
+    <w:multiLevelType w:val="hybridMultilevel"/>
+    <w:tmpl w:val="4CD4E7E2"/>
+    <w:lvl w:ilvl="0" w:tplc="040C0011">
+      <w:start w:val="1"/>
+      <w:numFmt w:val="decimal"/>
+      <w:lvlText w:val="%1)"/>
+      <w:lvlJc w:val="left"/>
+      <w:pPr>
+        <w:ind w:left="1068" w:hanging="360"/>
+      </w:pPr>
+      <w:rPr>
+        <w:rFonts w:hint="default"/>
+      </w:rPr>
+    </w:lvl>
+    <w:lvl w:ilvl="1" w:tplc="040C0019" w:tentative="1">
+      <w:start w:val="1"/>
+      <w:numFmt w:val="lowerLetter"/>
+      <w:lvlText w:val="%2."/>
+      <w:lvlJc w:val="left"/>
+      <w:pPr>
+        <w:ind w:left="1788" w:hanging="360"/>
+      </w:pPr>
+    </w:lvl>
+    <w:lvl w:ilvl="2" w:tplc="040C001B" w:tentative="1">
+      <w:start w:val="1"/>
+      <w:numFmt w:val="lowerRoman"/>
+      <w:lvlText w:val="%3."/>
+      <w:lvlJc w:val="right"/>
+      <w:pPr>
+        <w:ind w:left="2508" w:hanging="180"/>
+      </w:pPr>
+    </w:lvl>
+    <w:lvl w:ilvl="3" w:tplc="040C000F" w:tentative="1">
+      <w:start w:val="1"/>
+      <w:numFmt w:val="decimal"/>
+      <w:lvlText w:val="%4."/>
+      <w:lvlJc w:val="left"/>
+      <w:pPr>
+        <w:ind w:left="3228" w:hanging="360"/>
+      </w:pPr>
+    </w:lvl>
+    <w:lvl w:ilvl="4" w:tplc="040C0019" w:tentative="1">
+      <w:start w:val="1"/>
+      <w:numFmt w:val="lowerLetter"/>
+      <w:lvlText w:val="%5."/>
+      <w:lvlJc w:val="left"/>
+      <w:pPr>
+        <w:ind w:left="3948" w:hanging="360"/>
+      </w:pPr>
+    </w:lvl>
+    <w:lvl w:ilvl="5" w:tplc="040C001B" w:tentative="1">
+      <w:start w:val="1"/>
+      <w:numFmt w:val="lowerRoman"/>
+      <w:lvlText w:val="%6."/>
+      <w:lvlJc w:val="right"/>
+      <w:pPr>
+        <w:ind w:left="4668" w:hanging="180"/>
+      </w:pPr>
+    </w:lvl>
+    <w:lvl w:ilvl="6" w:tplc="040C000F" w:tentative="1">
+      <w:start w:val="1"/>
+      <w:numFmt w:val="decimal"/>
+      <w:lvlText w:val="%7."/>
+      <w:lvlJc w:val="left"/>
+      <w:pPr>
+        <w:ind w:left="5388" w:hanging="360"/>
+      </w:pPr>
+    </w:lvl>
+    <w:lvl w:ilvl="7" w:tplc="040C0019" w:tentative="1">
+      <w:start w:val="1"/>
+      <w:numFmt w:val="lowerLetter"/>
+      <w:lvlText w:val="%8."/>
+      <w:lvlJc w:val="left"/>
+      <w:pPr>
+        <w:ind w:left="6108" w:hanging="360"/>
+      </w:pPr>
+    </w:lvl>
+    <w:lvl w:ilvl="8" w:tplc="040C001B" w:tentative="1">
+      <w:start w:val="1"/>
+      <w:numFmt w:val="lowerRoman"/>
+      <w:lvlText w:val="%9."/>
+      <w:lvlJc w:val="right"/>
+      <w:pPr>
+        <w:ind w:left="6828" w:hanging="180"/>
+      </w:pPr>
+    </w:lvl>
+  </w:abstractNum>
+  <w:abstractNum w:abstractNumId="4" w15:restartNumberingAfterBreak="0">
     <w:nsid w:val="274946CE"/>
     <w:multiLevelType w:val="hybridMultilevel"/>
     <w:tmpl w:val="1F602494"/>
@@ -9135,7 +11208,7 @@
       </w:pPr>
     </w:lvl>
   </w:abstractNum>
-  <w:abstractNum w:abstractNumId="4" w15:restartNumberingAfterBreak="0">
+  <w:abstractNum w:abstractNumId="5" w15:restartNumberingAfterBreak="0">
     <w:nsid w:val="3D720653"/>
     <w:multiLevelType w:val="hybridMultilevel"/>
     <w:tmpl w:val="2200A25C"/>
@@ -9248,7 +11321,7 @@
       </w:rPr>
     </w:lvl>
   </w:abstractNum>
-  <w:abstractNum w:abstractNumId="5" w15:restartNumberingAfterBreak="0">
+  <w:abstractNum w:abstractNumId="6" w15:restartNumberingAfterBreak="0">
     <w:nsid w:val="46515085"/>
     <w:multiLevelType w:val="hybridMultilevel"/>
     <w:tmpl w:val="FCB690D2"/>
@@ -9337,7 +11410,7 @@
       </w:pPr>
     </w:lvl>
   </w:abstractNum>
-  <w:abstractNum w:abstractNumId="6" w15:restartNumberingAfterBreak="0">
+  <w:abstractNum w:abstractNumId="7" w15:restartNumberingAfterBreak="0">
     <w:nsid w:val="5CD77FED"/>
     <w:multiLevelType w:val="hybridMultilevel"/>
     <w:tmpl w:val="2AC2AC4A"/>
@@ -9426,7 +11499,7 @@
       </w:pPr>
     </w:lvl>
   </w:abstractNum>
-  <w:abstractNum w:abstractNumId="7" w15:restartNumberingAfterBreak="0">
+  <w:abstractNum w:abstractNumId="8" w15:restartNumberingAfterBreak="0">
     <w:nsid w:val="64F5454B"/>
     <w:multiLevelType w:val="hybridMultilevel"/>
     <w:tmpl w:val="CA68880E"/>
@@ -9539,7 +11612,7 @@
       </w:rPr>
     </w:lvl>
   </w:abstractNum>
-  <w:abstractNum w:abstractNumId="8" w15:restartNumberingAfterBreak="0">
+  <w:abstractNum w:abstractNumId="9" w15:restartNumberingAfterBreak="0">
     <w:nsid w:val="6B0F6F9A"/>
     <w:multiLevelType w:val="hybridMultilevel"/>
     <w:tmpl w:val="4DE0EE30"/>
@@ -9629,31 +11702,34 @@
     </w:lvl>
   </w:abstractNum>
   <w:num w:numId="1">
+    <w:abstractNumId w:val="2"/>
+  </w:num>
+  <w:num w:numId="2">
+    <w:abstractNumId w:val="7"/>
+  </w:num>
+  <w:num w:numId="3">
+    <w:abstractNumId w:val="9"/>
+  </w:num>
+  <w:num w:numId="4">
+    <w:abstractNumId w:val="6"/>
+  </w:num>
+  <w:num w:numId="5">
+    <w:abstractNumId w:val="4"/>
+  </w:num>
+  <w:num w:numId="6">
+    <w:abstractNumId w:val="5"/>
+  </w:num>
+  <w:num w:numId="7">
+    <w:abstractNumId w:val="3"/>
+  </w:num>
+  <w:num w:numId="8">
     <w:abstractNumId w:val="1"/>
   </w:num>
-  <w:num w:numId="2">
-    <w:abstractNumId w:val="6"/>
-  </w:num>
-  <w:num w:numId="3">
+  <w:num w:numId="9">
     <w:abstractNumId w:val="8"/>
   </w:num>
-  <w:num w:numId="4">
-    <w:abstractNumId w:val="5"/>
-  </w:num>
-  <w:num w:numId="5">
-    <w:abstractNumId w:val="3"/>
-  </w:num>
-  <w:num w:numId="6">
-    <w:abstractNumId w:val="4"/>
-  </w:num>
-  <w:num w:numId="7">
-    <w:abstractNumId w:val="2"/>
-  </w:num>
-  <w:num w:numId="8">
+  <w:num w:numId="10">
     <w:abstractNumId w:val="0"/>
-  </w:num>
-  <w:num w:numId="9">
-    <w:abstractNumId w:val="7"/>
   </w:num>
 </w:numbering>
 </file>

</xml_diff>